<commit_message>
Zaktualizowany dokument Word z opisem projektu
</commit_message>
<xml_diff>
--- a/drift_club_projekt.docx
+++ b/drift_club_projekt.docx
@@ -43,10 +43,14 @@
     <w:p>
       <w:pPr>
         <w:spacing w:line="240" w:lineRule="auto"/>
-        <w:rPr>
-          <w:rFonts w:ascii="Times New Roman" w:eastAsia="Times New Roman" w:hAnsi="Times New Roman" w:cs="Times New Roman"/>
-          <w:sz w:val="24"/>
-          <w:szCs w:val="24"/>
+        <w:jc w:val="both"/>
+        <w:rPr>
+          <w:rFonts w:ascii="Calibri" w:eastAsia="Times New Roman" w:hAnsi="Calibri" w:cs="Calibri"/>
+          <w:b/>
+          <w:bCs/>
+          <w:color w:val="000000"/>
+          <w:sz w:val="28"/>
+          <w:szCs w:val="28"/>
           <w:lang w:eastAsia="pl-PL"/>
         </w:rPr>
       </w:pPr>
@@ -66,6 +70,46 @@
     <w:p>
       <w:pPr>
         <w:spacing w:line="240" w:lineRule="auto"/>
+        <w:jc w:val="both"/>
+        <w:rPr>
+          <w:rFonts w:eastAsia="Times New Roman" w:cstheme="minorHAnsi"/>
+          <w:lang w:eastAsia="pl-PL"/>
+        </w:rPr>
+      </w:pPr>
+      <w:r>
+        <w:rPr>
+          <w:rFonts w:eastAsia="Times New Roman" w:cstheme="minorHAnsi"/>
+          <w:lang w:eastAsia="pl-PL"/>
+        </w:rPr>
+        <w:t>Sposób sterowania:</w:t>
+      </w:r>
+    </w:p>
+    <w:p>
+      <w:pPr>
+        <w:pStyle w:val="Akapitzlist"/>
+        <w:numPr>
+          <w:ilvl w:val="0"/>
+          <w:numId w:val="8"/>
+        </w:numPr>
+        <w:spacing w:line="240" w:lineRule="auto"/>
+        <w:jc w:val="both"/>
+        <w:rPr>
+          <w:rFonts w:eastAsia="Times New Roman" w:cstheme="minorHAnsi"/>
+          <w:lang w:eastAsia="pl-PL"/>
+        </w:rPr>
+      </w:pPr>
+      <w:r>
+        <w:rPr>
+          <w:rFonts w:eastAsia="Times New Roman" w:cstheme="minorHAnsi"/>
+          <w:lang w:eastAsia="pl-PL"/>
+        </w:rPr>
+        <w:t>GUI – z możliwością regulacji wielkości mapy oraz minimalnych i maksymalnych ilości wyświetlanych obiektów na mapie</w:t>
+      </w:r>
+    </w:p>
+    <w:p>
+      <w:pPr>
+        <w:spacing w:line="240" w:lineRule="auto"/>
+        <w:jc w:val="both"/>
         <w:rPr>
           <w:rFonts w:ascii="Times New Roman" w:eastAsia="Times New Roman" w:hAnsi="Times New Roman" w:cs="Times New Roman"/>
           <w:sz w:val="24"/>
@@ -79,7 +123,189 @@
           <w:color w:val="000000"/>
           <w:lang w:eastAsia="pl-PL"/>
         </w:rPr>
-        <w:t>Miasto np. 50x50:</w:t>
+        <w:t>Kierowcy</w:t>
+      </w:r>
+      <w:r>
+        <w:rPr>
+          <w:rFonts w:ascii="Calibri" w:eastAsia="Times New Roman" w:hAnsi="Calibri" w:cs="Calibri"/>
+          <w:color w:val="000000"/>
+          <w:lang w:eastAsia="pl-PL"/>
+        </w:rPr>
+        <w:t>:</w:t>
+      </w:r>
+    </w:p>
+    <w:p>
+      <w:pPr>
+        <w:numPr>
+          <w:ilvl w:val="0"/>
+          <w:numId w:val="5"/>
+        </w:numPr>
+        <w:spacing w:after="0" w:line="240" w:lineRule="auto"/>
+        <w:jc w:val="both"/>
+        <w:textAlignment w:val="baseline"/>
+        <w:rPr>
+          <w:rFonts w:ascii="Arial" w:eastAsia="Times New Roman" w:hAnsi="Arial" w:cs="Arial"/>
+          <w:color w:val="000000"/>
+          <w:lang w:eastAsia="pl-PL"/>
+        </w:rPr>
+      </w:pPr>
+      <w:proofErr w:type="spellStart"/>
+      <w:r>
+        <w:rPr>
+          <w:rFonts w:ascii="Calibri" w:eastAsia="Times New Roman" w:hAnsi="Calibri" w:cs="Calibri"/>
+          <w:color w:val="000000"/>
+          <w:lang w:eastAsia="pl-PL"/>
+        </w:rPr>
+        <w:t>Drifterzy</w:t>
+      </w:r>
+      <w:proofErr w:type="spellEnd"/>
+      <w:r>
+        <w:rPr>
+          <w:rFonts w:ascii="Calibri" w:eastAsia="Times New Roman" w:hAnsi="Calibri" w:cs="Calibri"/>
+          <w:color w:val="000000"/>
+          <w:lang w:eastAsia="pl-PL"/>
+        </w:rPr>
+        <w:t xml:space="preserve"> – </w:t>
+      </w:r>
+      <w:r>
+        <w:rPr>
+          <w:rFonts w:ascii="Calibri" w:eastAsia="Times New Roman" w:hAnsi="Calibri" w:cs="Calibri"/>
+          <w:color w:val="000000"/>
+          <w:lang w:eastAsia="pl-PL"/>
+        </w:rPr>
+        <w:t>mogą od razu znaleźć się na mapie</w:t>
+      </w:r>
+    </w:p>
+    <w:p>
+      <w:pPr>
+        <w:numPr>
+          <w:ilvl w:val="0"/>
+          <w:numId w:val="5"/>
+        </w:numPr>
+        <w:spacing w:after="0" w:line="240" w:lineRule="auto"/>
+        <w:jc w:val="both"/>
+        <w:textAlignment w:val="baseline"/>
+        <w:rPr>
+          <w:rFonts w:ascii="Arial" w:eastAsia="Times New Roman" w:hAnsi="Arial" w:cs="Arial"/>
+          <w:color w:val="000000"/>
+          <w:lang w:eastAsia="pl-PL"/>
+        </w:rPr>
+      </w:pPr>
+      <w:r>
+        <w:rPr>
+          <w:rFonts w:ascii="Calibri" w:eastAsia="Times New Roman" w:hAnsi="Calibri" w:cs="Calibri"/>
+          <w:color w:val="000000"/>
+          <w:lang w:eastAsia="pl-PL"/>
+        </w:rPr>
+        <w:t xml:space="preserve">Zwykli kierowcy – </w:t>
+      </w:r>
+      <w:r>
+        <w:rPr>
+          <w:rFonts w:ascii="Calibri" w:eastAsia="Times New Roman" w:hAnsi="Calibri" w:cs="Calibri"/>
+          <w:color w:val="000000"/>
+          <w:lang w:eastAsia="pl-PL"/>
+        </w:rPr>
+        <w:t>mogą od razu znaleźć się na mapie</w:t>
+      </w:r>
+    </w:p>
+    <w:p>
+      <w:pPr>
+        <w:numPr>
+          <w:ilvl w:val="0"/>
+          <w:numId w:val="5"/>
+        </w:numPr>
+        <w:spacing w:after="0" w:line="240" w:lineRule="auto"/>
+        <w:jc w:val="both"/>
+        <w:textAlignment w:val="baseline"/>
+        <w:rPr>
+          <w:rFonts w:ascii="Arial" w:eastAsia="Times New Roman" w:hAnsi="Arial" w:cs="Arial"/>
+          <w:color w:val="000000"/>
+          <w:lang w:eastAsia="pl-PL"/>
+        </w:rPr>
+      </w:pPr>
+      <w:r>
+        <w:rPr>
+          <w:rFonts w:ascii="Calibri" w:eastAsia="Times New Roman" w:hAnsi="Calibri" w:cs="Calibri"/>
+          <w:color w:val="000000"/>
+          <w:lang w:eastAsia="pl-PL"/>
+        </w:rPr>
+        <w:t xml:space="preserve">Dobre chłopaki – pojawiają się na mapie dopiero po zderzeniu się driftera z normalnym kierowcą (wspomniane w opisie cech </w:t>
+      </w:r>
+      <w:r>
+        <w:rPr>
+          <w:rFonts w:ascii="Calibri" w:eastAsia="Times New Roman" w:hAnsi="Calibri" w:cs="Calibri"/>
+          <w:color w:val="000000"/>
+          <w:lang w:eastAsia="pl-PL"/>
+        </w:rPr>
+        <w:t>obiektów</w:t>
+      </w:r>
+      <w:r>
+        <w:rPr>
+          <w:rFonts w:ascii="Calibri" w:eastAsia="Times New Roman" w:hAnsi="Calibri" w:cs="Calibri"/>
+          <w:color w:val="000000"/>
+          <w:lang w:eastAsia="pl-PL"/>
+        </w:rPr>
+        <w:t>)</w:t>
+      </w:r>
+    </w:p>
+    <w:p>
+      <w:pPr>
+        <w:numPr>
+          <w:ilvl w:val="0"/>
+          <w:numId w:val="5"/>
+        </w:numPr>
+        <w:spacing w:line="240" w:lineRule="auto"/>
+        <w:jc w:val="both"/>
+        <w:textAlignment w:val="baseline"/>
+        <w:rPr>
+          <w:rFonts w:ascii="Arial" w:eastAsia="Times New Roman" w:hAnsi="Arial" w:cs="Arial"/>
+          <w:color w:val="000000"/>
+          <w:lang w:eastAsia="pl-PL"/>
+        </w:rPr>
+      </w:pPr>
+      <w:r>
+        <w:rPr>
+          <w:rFonts w:ascii="Calibri" w:eastAsia="Times New Roman" w:hAnsi="Calibri" w:cs="Calibri"/>
+          <w:color w:val="000000"/>
+          <w:lang w:eastAsia="pl-PL"/>
+        </w:rPr>
+        <w:t xml:space="preserve">Policjanci – </w:t>
+      </w:r>
+      <w:r>
+        <w:rPr>
+          <w:rFonts w:ascii="Calibri" w:eastAsia="Times New Roman" w:hAnsi="Calibri" w:cs="Calibri"/>
+          <w:color w:val="000000"/>
+          <w:lang w:eastAsia="pl-PL"/>
+        </w:rPr>
+        <w:t>mogą od razu znaleźć się na mapie</w:t>
+      </w:r>
+    </w:p>
+    <w:p>
+      <w:pPr>
+        <w:spacing w:line="240" w:lineRule="auto"/>
+        <w:jc w:val="both"/>
+        <w:rPr>
+          <w:rFonts w:ascii="Times New Roman" w:eastAsia="Times New Roman" w:hAnsi="Times New Roman" w:cs="Times New Roman"/>
+          <w:sz w:val="24"/>
+          <w:szCs w:val="24"/>
+          <w:lang w:eastAsia="pl-PL"/>
+        </w:rPr>
+      </w:pPr>
+      <w:r>
+        <w:rPr>
+          <w:rFonts w:ascii="Calibri" w:eastAsia="Times New Roman" w:hAnsi="Calibri" w:cs="Calibri"/>
+          <w:color w:val="000000"/>
+          <w:lang w:eastAsia="pl-PL"/>
+        </w:rPr>
+        <w:t>Obiekty</w:t>
+      </w:r>
+      <w:r>
+        <w:rPr>
+          <w:rFonts w:ascii="Calibri" w:eastAsia="Times New Roman" w:hAnsi="Calibri" w:cs="Calibri"/>
+          <w:color w:val="000000"/>
+          <w:lang w:eastAsia="pl-PL"/>
+        </w:rPr>
+        <w:t>:</w:t>
       </w:r>
     </w:p>
     <w:p>
@@ -89,6 +315,7 @@
           <w:numId w:val="4"/>
         </w:numPr>
         <w:spacing w:after="0" w:line="240" w:lineRule="auto"/>
+        <w:jc w:val="both"/>
         <w:textAlignment w:val="baseline"/>
         <w:rPr>
           <w:rFonts w:ascii="Arial" w:eastAsia="Times New Roman" w:hAnsi="Arial" w:cs="Arial"/>
@@ -112,6 +339,7 @@
           <w:numId w:val="4"/>
         </w:numPr>
         <w:spacing w:after="0" w:line="240" w:lineRule="auto"/>
+        <w:jc w:val="both"/>
         <w:textAlignment w:val="baseline"/>
         <w:rPr>
           <w:rFonts w:ascii="Arial" w:eastAsia="Times New Roman" w:hAnsi="Arial" w:cs="Arial"/>
@@ -135,6 +363,7 @@
           <w:numId w:val="4"/>
         </w:numPr>
         <w:spacing w:after="0" w:line="240" w:lineRule="auto"/>
+        <w:jc w:val="both"/>
         <w:textAlignment w:val="baseline"/>
         <w:rPr>
           <w:rFonts w:ascii="Arial" w:eastAsia="Times New Roman" w:hAnsi="Arial" w:cs="Arial"/>
@@ -158,6 +387,7 @@
           <w:numId w:val="4"/>
         </w:numPr>
         <w:spacing w:after="0" w:line="240" w:lineRule="auto"/>
+        <w:jc w:val="both"/>
         <w:textAlignment w:val="baseline"/>
         <w:rPr>
           <w:rFonts w:ascii="Arial" w:eastAsia="Times New Roman" w:hAnsi="Arial" w:cs="Arial"/>
@@ -172,6 +402,14 @@
           <w:lang w:eastAsia="pl-PL"/>
         </w:rPr>
         <w:t>Cukierki – generowane w momencie powstania pierwszego Dobrego Chłopaka</w:t>
+      </w:r>
+      <w:r>
+        <w:rPr>
+          <w:rFonts w:ascii="Calibri" w:eastAsia="Times New Roman" w:hAnsi="Calibri" w:cs="Calibri"/>
+          <w:color w:val="000000"/>
+          <w:lang w:eastAsia="pl-PL"/>
+        </w:rPr>
+        <w:t>. W zależności od liczby Dobrych Chłopaków na mapie, ich produkcja może wynosić 1/2/3 sztuki co 3 tury.</w:t>
       </w:r>
     </w:p>
     <w:p>
@@ -181,6 +419,7 @@
           <w:numId w:val="4"/>
         </w:numPr>
         <w:spacing w:line="240" w:lineRule="auto"/>
+        <w:jc w:val="both"/>
         <w:textAlignment w:val="baseline"/>
         <w:rPr>
           <w:rFonts w:ascii="Arial" w:eastAsia="Times New Roman" w:hAnsi="Arial" w:cs="Arial"/>
@@ -194,12 +433,13 @@
           <w:color w:val="000000"/>
           <w:lang w:eastAsia="pl-PL"/>
         </w:rPr>
-        <w:t>Fotoradary - stałe, losowo wygenerowane na początku symulacji punkty </w:t>
+        <w:t>Fotoradary - stałe, losowo wygenerowane na początku symulacji</w:t>
       </w:r>
     </w:p>
     <w:p>
       <w:pPr>
         <w:spacing w:line="240" w:lineRule="auto"/>
+        <w:jc w:val="both"/>
         <w:rPr>
           <w:rFonts w:ascii="Times New Roman" w:eastAsia="Times New Roman" w:hAnsi="Times New Roman" w:cs="Times New Roman"/>
           <w:sz w:val="24"/>
@@ -213,128 +453,31 @@
           <w:color w:val="000000"/>
           <w:lang w:eastAsia="pl-PL"/>
         </w:rPr>
-        <w:t>Obiekty:</w:t>
+        <w:t xml:space="preserve">Cechy </w:t>
       </w:r>
-    </w:p>
-    <w:p>
-      <w:pPr>
-        <w:numPr>
-          <w:ilvl w:val="0"/>
-          <w:numId w:val="5"/>
-        </w:numPr>
-        <w:spacing w:after="0" w:line="240" w:lineRule="auto"/>
-        <w:textAlignment w:val="baseline"/>
-        <w:rPr>
-          <w:rFonts w:ascii="Arial" w:eastAsia="Times New Roman" w:hAnsi="Arial" w:cs="Arial"/>
-          <w:color w:val="000000"/>
-          <w:lang w:eastAsia="pl-PL"/>
-        </w:rPr>
-      </w:pPr>
-      <w:proofErr w:type="spellStart"/>
       <w:r>
         <w:rPr>
           <w:rFonts w:ascii="Calibri" w:eastAsia="Times New Roman" w:hAnsi="Calibri" w:cs="Calibri"/>
           <w:color w:val="000000"/>
           <w:lang w:eastAsia="pl-PL"/>
         </w:rPr>
-        <w:t>Drifterzy</w:t>
+        <w:t>poszczególnych</w:t>
       </w:r>
-      <w:proofErr w:type="spellEnd"/>
       <w:r>
         <w:rPr>
           <w:rFonts w:ascii="Calibri" w:eastAsia="Times New Roman" w:hAnsi="Calibri" w:cs="Calibri"/>
           <w:color w:val="000000"/>
           <w:lang w:eastAsia="pl-PL"/>
         </w:rPr>
-        <w:t xml:space="preserve"> – od razu znajdują się na mapie</w:t>
+        <w:t xml:space="preserve"> </w:t>
       </w:r>
-    </w:p>
-    <w:p>
-      <w:pPr>
-        <w:numPr>
-          <w:ilvl w:val="0"/>
-          <w:numId w:val="5"/>
-        </w:numPr>
-        <w:spacing w:after="0" w:line="240" w:lineRule="auto"/>
-        <w:textAlignment w:val="baseline"/>
-        <w:rPr>
-          <w:rFonts w:ascii="Arial" w:eastAsia="Times New Roman" w:hAnsi="Arial" w:cs="Arial"/>
-          <w:color w:val="000000"/>
-          <w:lang w:eastAsia="pl-PL"/>
-        </w:rPr>
-      </w:pPr>
       <w:r>
         <w:rPr>
           <w:rFonts w:ascii="Calibri" w:eastAsia="Times New Roman" w:hAnsi="Calibri" w:cs="Calibri"/>
           <w:color w:val="000000"/>
           <w:lang w:eastAsia="pl-PL"/>
         </w:rPr>
-        <w:t>Zwykli kierowcy – od razu znajdują się na mapie</w:t>
-      </w:r>
-    </w:p>
-    <w:p>
-      <w:pPr>
-        <w:numPr>
-          <w:ilvl w:val="0"/>
-          <w:numId w:val="5"/>
-        </w:numPr>
-        <w:spacing w:after="0" w:line="240" w:lineRule="auto"/>
-        <w:textAlignment w:val="baseline"/>
-        <w:rPr>
-          <w:rFonts w:ascii="Arial" w:eastAsia="Times New Roman" w:hAnsi="Arial" w:cs="Arial"/>
-          <w:color w:val="000000"/>
-          <w:lang w:eastAsia="pl-PL"/>
-        </w:rPr>
-      </w:pPr>
-      <w:r>
-        <w:rPr>
-          <w:rFonts w:ascii="Calibri" w:eastAsia="Times New Roman" w:hAnsi="Calibri" w:cs="Calibri"/>
-          <w:color w:val="000000"/>
-          <w:lang w:eastAsia="pl-PL"/>
-        </w:rPr>
-        <w:t>Dobre chłopaki – pojawiają się na mapie dopiero po zderzeniu się driftera z normalnym kierowcą (wspomniane w opisie cech obiektów – zwykli kierowcy)</w:t>
-      </w:r>
-    </w:p>
-    <w:p>
-      <w:pPr>
-        <w:numPr>
-          <w:ilvl w:val="0"/>
-          <w:numId w:val="5"/>
-        </w:numPr>
-        <w:spacing w:line="240" w:lineRule="auto"/>
-        <w:textAlignment w:val="baseline"/>
-        <w:rPr>
-          <w:rFonts w:ascii="Arial" w:eastAsia="Times New Roman" w:hAnsi="Arial" w:cs="Arial"/>
-          <w:color w:val="000000"/>
-          <w:lang w:eastAsia="pl-PL"/>
-        </w:rPr>
-      </w:pPr>
-      <w:r>
-        <w:rPr>
-          <w:rFonts w:ascii="Calibri" w:eastAsia="Times New Roman" w:hAnsi="Calibri" w:cs="Calibri"/>
-          <w:color w:val="000000"/>
-          <w:lang w:eastAsia="pl-PL"/>
-        </w:rPr>
-        <w:t>Policjanci – od razu pojawiają się na mapie</w:t>
-      </w:r>
-    </w:p>
-    <w:p>
-      <w:pPr>
-        <w:spacing w:line="240" w:lineRule="auto"/>
-        <w:rPr>
-          <w:rFonts w:ascii="Times New Roman" w:eastAsia="Times New Roman" w:hAnsi="Times New Roman" w:cs="Times New Roman"/>
-          <w:sz w:val="24"/>
-          <w:szCs w:val="24"/>
-          <w:lang w:eastAsia="pl-PL"/>
-        </w:rPr>
-      </w:pPr>
-      <w:r>
-        <w:rPr>
-          <w:rFonts w:ascii="Calibri" w:eastAsia="Times New Roman" w:hAnsi="Calibri" w:cs="Calibri"/>
-          <w:color w:val="000000"/>
-          <w:lang w:eastAsia="pl-PL"/>
-        </w:rPr>
-        <w:t>Cechy obiektów:</w:t>
+        <w:t>obiektów:</w:t>
       </w:r>
     </w:p>
     <w:p>
@@ -344,6 +487,7 @@
           <w:numId w:val="6"/>
         </w:numPr>
         <w:spacing w:after="0" w:line="240" w:lineRule="auto"/>
+        <w:jc w:val="both"/>
         <w:textAlignment w:val="baseline"/>
         <w:rPr>
           <w:rFonts w:ascii="Arial" w:eastAsia="Times New Roman" w:hAnsi="Arial" w:cs="Arial"/>
@@ -367,8 +511,101 @@
           <w:color w:val="000000"/>
           <w:lang w:eastAsia="pl-PL"/>
         </w:rPr>
-        <w:t>: poruszaliby się oni po mapie na zasadzie wektorów [1,0] i [0,1] jako jeden ruch podzielony na dwa etapy (żeby zasymulować jakoś jazdę po łuku). Ich celem byłoby zbieranie rozstawionych na mapie opon oraz kanistrów z benzyną. Każda jednostka miałaby możliwość przejechania na jednym komplecie opon np. 20 punktów na mapie oraz np. 25 na jednym kanistrze paliwa. Jeżeli jeden z tych limitów wyczerpie się, to drifter kończy swoją jazdę i znika z miasta. Po spotkaniu się na jednym polu z drugim drifterem odbywa się wyścig, w którym jeden z nich musi przegrać i jednocześnie opuścić miasto. Po spotkaniu się z policją odbywa się pościg, którego skutkiem może być albo areszt, albo ucieczka. Po najechaniu na pole z fotoradarem następuje albo natychmiastowe zabranie prawa jazdy i zniknięcie z miasta.</w:t>
+        <w:t xml:space="preserve">: </w:t>
       </w:r>
+      <w:r>
+        <w:rPr>
+          <w:rFonts w:ascii="Calibri" w:eastAsia="Times New Roman" w:hAnsi="Calibri" w:cs="Calibri"/>
+          <w:color w:val="000000"/>
+          <w:lang w:eastAsia="pl-PL"/>
+        </w:rPr>
+        <w:t xml:space="preserve">poruszają się </w:t>
+      </w:r>
+      <w:r>
+        <w:rPr>
+          <w:rFonts w:ascii="Calibri" w:eastAsia="Times New Roman" w:hAnsi="Calibri" w:cs="Calibri"/>
+          <w:color w:val="000000"/>
+          <w:lang w:eastAsia="pl-PL"/>
+        </w:rPr>
+        <w:t xml:space="preserve">po mapie na zasadzie wektorów [1,0] i [0,1] jako jeden ruch podzielony na dwa etapy (żeby zasymulować jakoś jazdę po łuku). Ich celem </w:t>
+      </w:r>
+      <w:r>
+        <w:rPr>
+          <w:rFonts w:ascii="Calibri" w:eastAsia="Times New Roman" w:hAnsi="Calibri" w:cs="Calibri"/>
+          <w:color w:val="000000"/>
+          <w:lang w:eastAsia="pl-PL"/>
+        </w:rPr>
+        <w:t>jest</w:t>
+      </w:r>
+      <w:r>
+        <w:rPr>
+          <w:rFonts w:ascii="Calibri" w:eastAsia="Times New Roman" w:hAnsi="Calibri" w:cs="Calibri"/>
+          <w:color w:val="000000"/>
+          <w:lang w:eastAsia="pl-PL"/>
+        </w:rPr>
+        <w:t xml:space="preserve"> zbieranie rozstawionych na mapie opon oraz kanistrów z benzyną. Każda jednostka </w:t>
+      </w:r>
+      <w:r>
+        <w:rPr>
+          <w:rFonts w:ascii="Calibri" w:eastAsia="Times New Roman" w:hAnsi="Calibri" w:cs="Calibri"/>
+          <w:color w:val="000000"/>
+          <w:lang w:eastAsia="pl-PL"/>
+        </w:rPr>
+        <w:t>ma</w:t>
+      </w:r>
+      <w:r>
+        <w:rPr>
+          <w:rFonts w:ascii="Calibri" w:eastAsia="Times New Roman" w:hAnsi="Calibri" w:cs="Calibri"/>
+          <w:color w:val="000000"/>
+          <w:lang w:eastAsia="pl-PL"/>
+        </w:rPr>
+        <w:t xml:space="preserve"> możliwość przejechania na jednym komplecie </w:t>
+      </w:r>
+      <w:r>
+        <w:rPr>
+          <w:rFonts w:ascii="Calibri" w:eastAsia="Times New Roman" w:hAnsi="Calibri" w:cs="Calibri"/>
+          <w:color w:val="000000"/>
+          <w:lang w:eastAsia="pl-PL"/>
+        </w:rPr>
+        <w:t>15</w:t>
+      </w:r>
+      <w:r>
+        <w:rPr>
+          <w:rFonts w:ascii="Calibri" w:eastAsia="Times New Roman" w:hAnsi="Calibri" w:cs="Calibri"/>
+          <w:color w:val="000000"/>
+          <w:lang w:eastAsia="pl-PL"/>
+        </w:rPr>
+        <w:t xml:space="preserve"> punktów na mapie </w:t>
+      </w:r>
+      <w:r>
+        <w:rPr>
+          <w:rFonts w:ascii="Calibri" w:eastAsia="Times New Roman" w:hAnsi="Calibri" w:cs="Calibri"/>
+          <w:color w:val="000000"/>
+          <w:lang w:eastAsia="pl-PL"/>
+        </w:rPr>
+        <w:t>10</w:t>
+      </w:r>
+      <w:r>
+        <w:rPr>
+          <w:rFonts w:ascii="Calibri" w:eastAsia="Times New Roman" w:hAnsi="Calibri" w:cs="Calibri"/>
+          <w:color w:val="000000"/>
+          <w:lang w:eastAsia="pl-PL"/>
+        </w:rPr>
+        <w:t xml:space="preserve"> na jednym kanistrze paliwa. Jeżeli jeden z tych limitów wyczerpie się, to drifter kończy swoją jazdę i znika z miasta. Po spotkaniu się na jednym polu z drugim drifterem odbywa się wyścig, w którym jeden z nich musi przegrać i jednocześnie opuścić miasto. Po spotkaniu się z policją odbywa się pościg, którego skutkiem może być albo areszt, albo ucieczka. Po najechaniu na pole z fotoradarem następuje albo natychmiastowe zabranie prawa jazdy i zniknięcie z miasta.</w:t>
+      </w:r>
+    </w:p>
+    <w:p>
+      <w:pPr>
+        <w:spacing w:after="0" w:line="240" w:lineRule="auto"/>
+        <w:ind w:left="720"/>
+        <w:jc w:val="both"/>
+        <w:textAlignment w:val="baseline"/>
+        <w:rPr>
+          <w:rFonts w:ascii="Arial" w:eastAsia="Times New Roman" w:hAnsi="Arial" w:cs="Arial"/>
+          <w:color w:val="000000"/>
+          <w:lang w:eastAsia="pl-PL"/>
+        </w:rPr>
+      </w:pPr>
     </w:p>
     <w:p>
       <w:pPr>
@@ -377,6 +614,7 @@
           <w:numId w:val="6"/>
         </w:numPr>
         <w:spacing w:after="0" w:line="240" w:lineRule="auto"/>
+        <w:jc w:val="both"/>
         <w:textAlignment w:val="baseline"/>
         <w:rPr>
           <w:rFonts w:ascii="Arial" w:eastAsia="Times New Roman" w:hAnsi="Arial" w:cs="Arial"/>
@@ -390,7 +628,39 @@
           <w:color w:val="000000"/>
           <w:lang w:eastAsia="pl-PL"/>
         </w:rPr>
-        <w:t>Zwykli kierowcy: Jeżdżą oni po bułki i kanistry z paliwem. Jako że są to normalni i spokojni ludzie, to jeden kanister wystarcza im na przejechanie np. 50 punktów na mapie. Po spotkaniu się na jednym punkcie z drifterem istnieje prawdopodobieństwo 75%, że dojdzie do zderzenia, czyli zarówno zwykły kierowca, jak i drifter musieliby zostać Dobrymi Chłopakami, którzy chodzą sobie po mieście, a na nich polują policjanci.</w:t>
+        <w:t xml:space="preserve">Zwykli kierowcy: Jeżdżą oni po bułki i kanistry z paliwem. Jako że są to normalni i spokojni ludzie, to jeden kanister wystarcza im na przejechanie </w:t>
+      </w:r>
+      <w:r>
+        <w:rPr>
+          <w:rFonts w:ascii="Calibri" w:eastAsia="Times New Roman" w:hAnsi="Calibri" w:cs="Calibri"/>
+          <w:color w:val="000000"/>
+          <w:lang w:eastAsia="pl-PL"/>
+        </w:rPr>
+        <w:t>20</w:t>
+      </w:r>
+      <w:r>
+        <w:rPr>
+          <w:rFonts w:ascii="Calibri" w:eastAsia="Times New Roman" w:hAnsi="Calibri" w:cs="Calibri"/>
+          <w:color w:val="000000"/>
+          <w:lang w:eastAsia="pl-PL"/>
+        </w:rPr>
+        <w:t xml:space="preserve"> punktów na mapie. Po spotkaniu się na jednym punkcie z drifterem istnieje prawdopodobieństwo 75%, że dojdzie do zderzenia</w:t>
+      </w:r>
+      <w:r>
+        <w:rPr>
+          <w:rFonts w:ascii="Calibri" w:eastAsia="Times New Roman" w:hAnsi="Calibri" w:cs="Calibri"/>
+          <w:color w:val="000000"/>
+          <w:lang w:eastAsia="pl-PL"/>
+        </w:rPr>
+        <w:t xml:space="preserve"> i jednoczesnego pojawienia się Dobrego Chłopaka na mapie. W przypadku, gdy jest to pierwszy Dobry Chłopak, produkcja cukierków rozpoczyna się wraz z momentem jego powstania.</w:t>
+      </w:r>
+      <w:r>
+        <w:rPr>
+          <w:rFonts w:ascii="Calibri" w:eastAsia="Times New Roman" w:hAnsi="Calibri" w:cs="Calibri"/>
+          <w:color w:val="000000"/>
+          <w:lang w:eastAsia="pl-PL"/>
+        </w:rPr>
+        <w:br/>
       </w:r>
     </w:p>
     <w:p>
@@ -400,6 +670,7 @@
           <w:numId w:val="6"/>
         </w:numPr>
         <w:spacing w:after="0" w:line="240" w:lineRule="auto"/>
+        <w:jc w:val="both"/>
         <w:textAlignment w:val="baseline"/>
         <w:rPr>
           <w:rFonts w:ascii="Arial" w:eastAsia="Times New Roman" w:hAnsi="Arial" w:cs="Arial"/>
@@ -413,7 +684,39 @@
           <w:color w:val="000000"/>
           <w:lang w:eastAsia="pl-PL"/>
         </w:rPr>
-        <w:t>Dobre chłopaki: Powstają oni w wyżej wymieniony sposób. Chodzą oni po mapie i zbierają cukierki. Gdy dwóch dobrych chłopaków spotka się ze sobą na jednym polu, to powstaje trzeci i jednocześnie szybkość pojawiania się cukierków na mapie przyspiesza o np. 5%.</w:t>
+        <w:t xml:space="preserve">Dobre chłopaki: Powstają oni w wyżej wymieniony sposób. </w:t>
+      </w:r>
+      <w:r>
+        <w:rPr>
+          <w:rFonts w:ascii="Calibri" w:eastAsia="Times New Roman" w:hAnsi="Calibri" w:cs="Calibri"/>
+          <w:color w:val="000000"/>
+          <w:lang w:eastAsia="pl-PL"/>
+        </w:rPr>
+        <w:t>Poruszają się</w:t>
+      </w:r>
+      <w:r>
+        <w:rPr>
+          <w:rFonts w:ascii="Calibri" w:eastAsia="Times New Roman" w:hAnsi="Calibri" w:cs="Calibri"/>
+          <w:color w:val="000000"/>
+          <w:lang w:eastAsia="pl-PL"/>
+        </w:rPr>
+        <w:t xml:space="preserve"> oni po mapie i zbierają cukierki. </w:t>
+      </w:r>
+      <w:r>
+        <w:rPr>
+          <w:rFonts w:ascii="Calibri" w:eastAsia="Times New Roman" w:hAnsi="Calibri" w:cs="Calibri"/>
+          <w:color w:val="000000"/>
+          <w:lang w:eastAsia="pl-PL"/>
+        </w:rPr>
+        <w:t>Spotkanie się dwóch Dobrych Chłopaków na jednym polu powoduje pojawienie się następnego.</w:t>
+      </w:r>
+      <w:r>
+        <w:rPr>
+          <w:rFonts w:ascii="Calibri" w:eastAsia="Times New Roman" w:hAnsi="Calibri" w:cs="Calibri"/>
+          <w:color w:val="000000"/>
+          <w:lang w:eastAsia="pl-PL"/>
+        </w:rPr>
+        <w:br/>
       </w:r>
     </w:p>
     <w:p>
@@ -423,6 +726,7 @@
           <w:numId w:val="6"/>
         </w:numPr>
         <w:spacing w:line="240" w:lineRule="auto"/>
+        <w:jc w:val="both"/>
         <w:textAlignment w:val="baseline"/>
         <w:rPr>
           <w:rFonts w:ascii="Arial" w:eastAsia="Times New Roman" w:hAnsi="Arial" w:cs="Arial"/>
@@ -436,13 +740,71 @@
           <w:color w:val="000000"/>
           <w:lang w:eastAsia="pl-PL"/>
         </w:rPr>
-        <w:t>Policjanci: Jeżdżą oni  po mapie i zabierają dobrych chłopaków z miasta. Po zebraniu jednego z nich pojawianie się cukierków spada o np. 3%. Mają oni także zmysł, który pozwala im lokalizować najbliższych drifterów. Kierowaliby się oni po najkrótszej możliwej drodze do najbliższego driftera. Po spotkaniu z nim odbywa się pościg, którego skutkiem może być albo areszt, albo ucieczka driftera.</w:t>
+        <w:t xml:space="preserve">Policjanci: </w:t>
+      </w:r>
+      <w:r>
+        <w:rPr>
+          <w:rFonts w:ascii="Calibri" w:eastAsia="Times New Roman" w:hAnsi="Calibri" w:cs="Calibri"/>
+          <w:color w:val="000000"/>
+          <w:lang w:eastAsia="pl-PL"/>
+        </w:rPr>
+        <w:t>Poruszają się</w:t>
+      </w:r>
+      <w:r>
+        <w:rPr>
+          <w:rFonts w:ascii="Calibri" w:eastAsia="Times New Roman" w:hAnsi="Calibri" w:cs="Calibri"/>
+          <w:color w:val="000000"/>
+          <w:lang w:eastAsia="pl-PL"/>
+        </w:rPr>
+        <w:t xml:space="preserve"> oni po mapie i </w:t>
+      </w:r>
+      <w:r>
+        <w:rPr>
+          <w:rFonts w:ascii="Calibri" w:eastAsia="Times New Roman" w:hAnsi="Calibri" w:cs="Calibri"/>
+          <w:color w:val="000000"/>
+          <w:lang w:eastAsia="pl-PL"/>
+        </w:rPr>
+        <w:t>starają się wyeliminować z miasta Drifterów oraz Dobrych chłopaków</w:t>
+      </w:r>
+      <w:r>
+        <w:rPr>
+          <w:rFonts w:ascii="Calibri" w:eastAsia="Times New Roman" w:hAnsi="Calibri" w:cs="Calibri"/>
+          <w:color w:val="000000"/>
+          <w:lang w:eastAsia="pl-PL"/>
+        </w:rPr>
+        <w:t>.</w:t>
+      </w:r>
+      <w:r>
+        <w:rPr>
+          <w:rFonts w:ascii="Calibri" w:eastAsia="Times New Roman" w:hAnsi="Calibri" w:cs="Calibri"/>
+          <w:color w:val="000000"/>
+          <w:lang w:eastAsia="pl-PL"/>
+        </w:rPr>
+        <w:t xml:space="preserve"> Mają oni zmysł pozwalający określić drogę do najbliższego Driftera, którą będą się poruszać.</w:t>
+      </w:r>
+      <w:r>
+        <w:rPr>
+          <w:rFonts w:ascii="Calibri" w:eastAsia="Times New Roman" w:hAnsi="Calibri" w:cs="Calibri"/>
+          <w:color w:val="000000"/>
+          <w:lang w:eastAsia="pl-PL"/>
+        </w:rPr>
+        <w:t xml:space="preserve"> </w:t>
       </w:r>
     </w:p>
     <w:p>
       <w:pPr>
         <w:spacing w:line="240" w:lineRule="auto"/>
-        <w:ind w:left="720"/>
+        <w:textAlignment w:val="baseline"/>
+        <w:rPr>
+          <w:rFonts w:ascii="Calibri" w:eastAsia="Times New Roman" w:hAnsi="Calibri" w:cs="Calibri"/>
+          <w:color w:val="000000"/>
+          <w:lang w:eastAsia="pl-PL"/>
+        </w:rPr>
+      </w:pPr>
+    </w:p>
+    <w:p>
+      <w:pPr>
+        <w:spacing w:line="240" w:lineRule="auto"/>
         <w:textAlignment w:val="baseline"/>
         <w:rPr>
           <w:rFonts w:ascii="Arial" w:eastAsia="Times New Roman" w:hAnsi="Arial" w:cs="Arial"/>
@@ -474,11 +836,11 @@
         <w:tblLook w:val="04A0" w:firstRow="1" w:lastRow="0" w:firstColumn="1" w:lastColumn="0" w:noHBand="0" w:noVBand="1"/>
       </w:tblPr>
       <w:tblGrid>
-        <w:gridCol w:w="1426"/>
-        <w:gridCol w:w="1865"/>
-        <w:gridCol w:w="1836"/>
-        <w:gridCol w:w="2001"/>
-        <w:gridCol w:w="1928"/>
+        <w:gridCol w:w="1345"/>
+        <w:gridCol w:w="2472"/>
+        <w:gridCol w:w="1342"/>
+        <w:gridCol w:w="1425"/>
+        <w:gridCol w:w="2472"/>
       </w:tblGrid>
       <w:tr>
         <w:trPr>
@@ -521,7 +883,6 @@
                 <w:szCs w:val="28"/>
                 <w:lang w:eastAsia="pl-PL"/>
               </w:rPr>
-              <w:lastRenderedPageBreak/>
               <w:t>Tabela relacji</w:t>
             </w:r>
           </w:p>
@@ -566,7 +927,19 @@
                 <w:szCs w:val="32"/>
                 <w:lang w:eastAsia="pl-PL"/>
               </w:rPr>
-              <w:t>drifterzy</w:t>
+              <w:t>D</w:t>
+            </w:r>
+            <w:r>
+              <w:rPr>
+                <w:rFonts w:ascii="Calibri" w:eastAsia="Times New Roman" w:hAnsi="Calibri" w:cs="Calibri"/>
+                <w:b/>
+                <w:bCs/>
+                <w:color w:val="000000"/>
+                <w:sz w:val="32"/>
+                <w:szCs w:val="32"/>
+                <w:lang w:eastAsia="pl-PL"/>
+              </w:rPr>
+              <w:t>rifterzy</w:t>
             </w:r>
             <w:proofErr w:type="spellEnd"/>
           </w:p>
@@ -610,7 +983,43 @@
                 <w:szCs w:val="32"/>
                 <w:lang w:eastAsia="pl-PL"/>
               </w:rPr>
-              <w:t>zwykli kierowcy</w:t>
+              <w:t>Z</w:t>
+            </w:r>
+            <w:r>
+              <w:rPr>
+                <w:rFonts w:ascii="Calibri" w:eastAsia="Times New Roman" w:hAnsi="Calibri" w:cs="Calibri"/>
+                <w:b/>
+                <w:bCs/>
+                <w:color w:val="000000"/>
+                <w:sz w:val="32"/>
+                <w:szCs w:val="32"/>
+                <w:lang w:eastAsia="pl-PL"/>
+              </w:rPr>
+              <w:t xml:space="preserve">wykli </w:t>
+            </w:r>
+            <w:r>
+              <w:rPr>
+                <w:rFonts w:ascii="Calibri" w:eastAsia="Times New Roman" w:hAnsi="Calibri" w:cs="Calibri"/>
+                <w:b/>
+                <w:bCs/>
+                <w:color w:val="000000"/>
+                <w:sz w:val="32"/>
+                <w:szCs w:val="32"/>
+                <w:lang w:eastAsia="pl-PL"/>
+              </w:rPr>
+              <w:t>K</w:t>
+            </w:r>
+            <w:r>
+              <w:rPr>
+                <w:rFonts w:ascii="Calibri" w:eastAsia="Times New Roman" w:hAnsi="Calibri" w:cs="Calibri"/>
+                <w:b/>
+                <w:bCs/>
+                <w:color w:val="000000"/>
+                <w:sz w:val="32"/>
+                <w:szCs w:val="32"/>
+                <w:lang w:eastAsia="pl-PL"/>
+              </w:rPr>
+              <w:t>ierowcy</w:t>
             </w:r>
           </w:p>
         </w:tc>
@@ -653,7 +1062,43 @@
                 <w:szCs w:val="32"/>
                 <w:lang w:eastAsia="pl-PL"/>
               </w:rPr>
-              <w:t>dobre chłopaki</w:t>
+              <w:t>D</w:t>
+            </w:r>
+            <w:r>
+              <w:rPr>
+                <w:rFonts w:ascii="Calibri" w:eastAsia="Times New Roman" w:hAnsi="Calibri" w:cs="Calibri"/>
+                <w:b/>
+                <w:bCs/>
+                <w:color w:val="000000"/>
+                <w:sz w:val="32"/>
+                <w:szCs w:val="32"/>
+                <w:lang w:eastAsia="pl-PL"/>
+              </w:rPr>
+              <w:t xml:space="preserve">obre </w:t>
+            </w:r>
+            <w:r>
+              <w:rPr>
+                <w:rFonts w:ascii="Calibri" w:eastAsia="Times New Roman" w:hAnsi="Calibri" w:cs="Calibri"/>
+                <w:b/>
+                <w:bCs/>
+                <w:color w:val="000000"/>
+                <w:sz w:val="32"/>
+                <w:szCs w:val="32"/>
+                <w:lang w:eastAsia="pl-PL"/>
+              </w:rPr>
+              <w:t>C</w:t>
+            </w:r>
+            <w:r>
+              <w:rPr>
+                <w:rFonts w:ascii="Calibri" w:eastAsia="Times New Roman" w:hAnsi="Calibri" w:cs="Calibri"/>
+                <w:b/>
+                <w:bCs/>
+                <w:color w:val="000000"/>
+                <w:sz w:val="32"/>
+                <w:szCs w:val="32"/>
+                <w:lang w:eastAsia="pl-PL"/>
+              </w:rPr>
+              <w:t>hłopaki</w:t>
             </w:r>
           </w:p>
         </w:tc>
@@ -696,7 +1141,19 @@
                 <w:szCs w:val="32"/>
                 <w:lang w:eastAsia="pl-PL"/>
               </w:rPr>
-              <w:t>policjanci</w:t>
+              <w:t>P</w:t>
+            </w:r>
+            <w:r>
+              <w:rPr>
+                <w:rFonts w:ascii="Calibri" w:eastAsia="Times New Roman" w:hAnsi="Calibri" w:cs="Calibri"/>
+                <w:b/>
+                <w:bCs/>
+                <w:color w:val="000000"/>
+                <w:sz w:val="32"/>
+                <w:szCs w:val="32"/>
+                <w:lang w:eastAsia="pl-PL"/>
+              </w:rPr>
+              <w:t>olicjanci</w:t>
             </w:r>
           </w:p>
         </w:tc>
@@ -745,7 +1202,19 @@
                 <w:szCs w:val="32"/>
                 <w:lang w:eastAsia="pl-PL"/>
               </w:rPr>
-              <w:t>drifterzy</w:t>
+              <w:t>D</w:t>
+            </w:r>
+            <w:r>
+              <w:rPr>
+                <w:rFonts w:ascii="Calibri" w:eastAsia="Times New Roman" w:hAnsi="Calibri" w:cs="Calibri"/>
+                <w:b/>
+                <w:bCs/>
+                <w:color w:val="000000"/>
+                <w:sz w:val="32"/>
+                <w:szCs w:val="32"/>
+                <w:lang w:eastAsia="pl-PL"/>
+              </w:rPr>
+              <w:t>rifterzy</w:t>
             </w:r>
             <w:proofErr w:type="spellEnd"/>
           </w:p>
@@ -896,7 +1365,8 @@
               <w:spacing w:after="0" w:line="240" w:lineRule="auto"/>
               <w:jc w:val="center"/>
               <w:rPr>
-                <w:rFonts w:ascii="Times New Roman" w:eastAsia="Times New Roman" w:hAnsi="Times New Roman" w:cs="Times New Roman"/>
+                <w:rFonts w:ascii="Calibri" w:eastAsia="Times New Roman" w:hAnsi="Calibri" w:cs="Calibri"/>
+                <w:color w:val="000000"/>
                 <w:sz w:val="24"/>
                 <w:szCs w:val="24"/>
                 <w:lang w:eastAsia="pl-PL"/>
@@ -911,6 +1381,56 @@
                 <w:lang w:eastAsia="pl-PL"/>
               </w:rPr>
               <w:t>pościg - drifter ucieka lub zostaje aresztowany i znika z miasta</w:t>
+            </w:r>
+            <w:r>
+              <w:rPr>
+                <w:rFonts w:ascii="Calibri" w:eastAsia="Times New Roman" w:hAnsi="Calibri" w:cs="Calibri"/>
+                <w:color w:val="000000"/>
+                <w:sz w:val="24"/>
+                <w:szCs w:val="24"/>
+                <w:lang w:eastAsia="pl-PL"/>
+              </w:rPr>
+              <w:t>, wszystko z p</w:t>
+            </w:r>
+            <w:r>
+              <w:rPr>
+                <w:rFonts w:ascii="Calibri" w:eastAsia="Times New Roman" w:hAnsi="Calibri" w:cs="Calibri"/>
+                <w:color w:val="000000"/>
+                <w:sz w:val="24"/>
+                <w:szCs w:val="24"/>
+                <w:lang w:eastAsia="pl-PL"/>
+              </w:rPr>
+              <w:t>rawdopodobieństw</w:t>
+            </w:r>
+            <w:r>
+              <w:rPr>
+                <w:rFonts w:ascii="Calibri" w:eastAsia="Times New Roman" w:hAnsi="Calibri" w:cs="Calibri"/>
+                <w:color w:val="000000"/>
+                <w:sz w:val="24"/>
+                <w:szCs w:val="24"/>
+                <w:lang w:eastAsia="pl-PL"/>
+              </w:rPr>
+              <w:t>em</w:t>
+            </w:r>
+            <w:r>
+              <w:rPr>
+                <w:rFonts w:ascii="Calibri" w:eastAsia="Times New Roman" w:hAnsi="Calibri" w:cs="Calibri"/>
+                <w:color w:val="000000"/>
+                <w:sz w:val="24"/>
+                <w:szCs w:val="24"/>
+                <w:lang w:eastAsia="pl-PL"/>
+              </w:rPr>
+              <w:t xml:space="preserve"> 50</w:t>
+            </w:r>
+            <w:r>
+              <w:rPr>
+                <w:rFonts w:ascii="Calibri" w:eastAsia="Times New Roman" w:hAnsi="Calibri" w:cs="Calibri"/>
+                <w:color w:val="000000"/>
+                <w:sz w:val="24"/>
+                <w:szCs w:val="24"/>
+                <w:lang w:eastAsia="pl-PL"/>
+              </w:rPr>
+              <w:t>%</w:t>
             </w:r>
           </w:p>
         </w:tc>
@@ -958,7 +1478,43 @@
                 <w:szCs w:val="32"/>
                 <w:lang w:eastAsia="pl-PL"/>
               </w:rPr>
-              <w:t>zwykli kierowcy</w:t>
+              <w:t>Z</w:t>
+            </w:r>
+            <w:r>
+              <w:rPr>
+                <w:rFonts w:ascii="Calibri" w:eastAsia="Times New Roman" w:hAnsi="Calibri" w:cs="Calibri"/>
+                <w:b/>
+                <w:bCs/>
+                <w:color w:val="000000"/>
+                <w:sz w:val="32"/>
+                <w:szCs w:val="32"/>
+                <w:lang w:eastAsia="pl-PL"/>
+              </w:rPr>
+              <w:t xml:space="preserve">wykli </w:t>
+            </w:r>
+            <w:r>
+              <w:rPr>
+                <w:rFonts w:ascii="Calibri" w:eastAsia="Times New Roman" w:hAnsi="Calibri" w:cs="Calibri"/>
+                <w:b/>
+                <w:bCs/>
+                <w:color w:val="000000"/>
+                <w:sz w:val="32"/>
+                <w:szCs w:val="32"/>
+                <w:lang w:eastAsia="pl-PL"/>
+              </w:rPr>
+              <w:t>K</w:t>
+            </w:r>
+            <w:r>
+              <w:rPr>
+                <w:rFonts w:ascii="Calibri" w:eastAsia="Times New Roman" w:hAnsi="Calibri" w:cs="Calibri"/>
+                <w:b/>
+                <w:bCs/>
+                <w:color w:val="000000"/>
+                <w:sz w:val="32"/>
+                <w:szCs w:val="32"/>
+                <w:lang w:eastAsia="pl-PL"/>
+              </w:rPr>
+              <w:t>ierowcy</w:t>
             </w:r>
           </w:p>
         </w:tc>
@@ -1170,7 +1726,43 @@
                 <w:szCs w:val="32"/>
                 <w:lang w:eastAsia="pl-PL"/>
               </w:rPr>
-              <w:t>dobre chłopaki</w:t>
+              <w:t>D</w:t>
+            </w:r>
+            <w:r>
+              <w:rPr>
+                <w:rFonts w:ascii="Calibri" w:eastAsia="Times New Roman" w:hAnsi="Calibri" w:cs="Calibri"/>
+                <w:b/>
+                <w:bCs/>
+                <w:color w:val="000000"/>
+                <w:sz w:val="32"/>
+                <w:szCs w:val="32"/>
+                <w:lang w:eastAsia="pl-PL"/>
+              </w:rPr>
+              <w:t xml:space="preserve">obre </w:t>
+            </w:r>
+            <w:r>
+              <w:rPr>
+                <w:rFonts w:ascii="Calibri" w:eastAsia="Times New Roman" w:hAnsi="Calibri" w:cs="Calibri"/>
+                <w:b/>
+                <w:bCs/>
+                <w:color w:val="000000"/>
+                <w:sz w:val="32"/>
+                <w:szCs w:val="32"/>
+                <w:lang w:eastAsia="pl-PL"/>
+              </w:rPr>
+              <w:t>C</w:t>
+            </w:r>
+            <w:r>
+              <w:rPr>
+                <w:rFonts w:ascii="Calibri" w:eastAsia="Times New Roman" w:hAnsi="Calibri" w:cs="Calibri"/>
+                <w:b/>
+                <w:bCs/>
+                <w:color w:val="000000"/>
+                <w:sz w:val="32"/>
+                <w:szCs w:val="32"/>
+                <w:lang w:eastAsia="pl-PL"/>
+              </w:rPr>
+              <w:t>hłopaki</w:t>
             </w:r>
           </w:p>
         </w:tc>
@@ -1291,7 +1883,39 @@
                 <w:color w:val="000000"/>
                 <w:lang w:eastAsia="pl-PL"/>
               </w:rPr>
-              <w:t>powstanie kolejnego dobrego chłopaka - przyspieszenie produkcji cukierków o 5%</w:t>
+              <w:t xml:space="preserve">powstanie kolejnego dobrego chłopaka </w:t>
+            </w:r>
+            <w:r>
+              <w:rPr>
+                <w:rFonts w:ascii="Calibri" w:eastAsia="Times New Roman" w:hAnsi="Calibri" w:cs="Calibri"/>
+                <w:color w:val="000000"/>
+                <w:lang w:eastAsia="pl-PL"/>
+              </w:rPr>
+              <w:t>–</w:t>
+            </w:r>
+            <w:r>
+              <w:rPr>
+                <w:rFonts w:ascii="Calibri" w:eastAsia="Times New Roman" w:hAnsi="Calibri" w:cs="Calibri"/>
+                <w:color w:val="000000"/>
+                <w:lang w:eastAsia="pl-PL"/>
+              </w:rPr>
+              <w:t xml:space="preserve"> </w:t>
+            </w:r>
+            <w:r>
+              <w:rPr>
+                <w:rFonts w:ascii="Calibri" w:eastAsia="Times New Roman" w:hAnsi="Calibri" w:cs="Calibri"/>
+                <w:color w:val="000000"/>
+                <w:lang w:eastAsia="pl-PL"/>
+              </w:rPr>
+              <w:t xml:space="preserve">późniejsze </w:t>
+            </w:r>
+            <w:r>
+              <w:rPr>
+                <w:rFonts w:ascii="Calibri" w:eastAsia="Times New Roman" w:hAnsi="Calibri" w:cs="Calibri"/>
+                <w:color w:val="000000"/>
+                <w:lang w:eastAsia="pl-PL"/>
+              </w:rPr>
+              <w:t>przyspieszenie produkcji cukierków</w:t>
             </w:r>
           </w:p>
         </w:tc>
@@ -1330,7 +1954,7 @@
                 <w:color w:val="000000"/>
                 <w:lang w:eastAsia="pl-PL"/>
               </w:rPr>
-              <w:t>areszt dobrego chłopaka - znika on z miasta i produkcja cukierków spada o 3%</w:t>
+              <w:t>areszt dobrego chłopaka - znika on z miasta i produkcja cukierków spada</w:t>
             </w:r>
           </w:p>
         </w:tc>
@@ -1378,7 +2002,19 @@
                 <w:szCs w:val="32"/>
                 <w:lang w:eastAsia="pl-PL"/>
               </w:rPr>
-              <w:t>policjanci</w:t>
+              <w:t>P</w:t>
+            </w:r>
+            <w:r>
+              <w:rPr>
+                <w:rFonts w:ascii="Calibri" w:eastAsia="Times New Roman" w:hAnsi="Calibri" w:cs="Calibri"/>
+                <w:b/>
+                <w:bCs/>
+                <w:color w:val="000000"/>
+                <w:sz w:val="32"/>
+                <w:szCs w:val="32"/>
+                <w:lang w:eastAsia="pl-PL"/>
+              </w:rPr>
+              <w:t>olicjanci</w:t>
             </w:r>
           </w:p>
         </w:tc>
@@ -1421,6 +2057,16 @@
               </w:rPr>
               <w:t>pościg - drifter ucieka lub zostaje aresztowany i znika z miasta</w:t>
             </w:r>
+            <w:r>
+              <w:rPr>
+                <w:rFonts w:ascii="Calibri" w:eastAsia="Times New Roman" w:hAnsi="Calibri" w:cs="Calibri"/>
+                <w:color w:val="000000"/>
+                <w:sz w:val="24"/>
+                <w:szCs w:val="24"/>
+                <w:lang w:eastAsia="pl-PL"/>
+              </w:rPr>
+              <w:t>, wszystko z prawdopodobieństwem 50%</w:t>
+            </w:r>
           </w:p>
         </w:tc>
         <w:tc>
@@ -1499,7 +2145,7 @@
                 <w:color w:val="000000"/>
                 <w:lang w:eastAsia="pl-PL"/>
               </w:rPr>
-              <w:t>areszt dobrego chłopaka - znika on z miasta i produkcja cukierków spada o 3%</w:t>
+              <w:t>areszt dobrego chłopaka - znika on z miasta i produkcja cukierków spada</w:t>
             </w:r>
           </w:p>
         </w:tc>
@@ -1691,7 +2337,7 @@
     </w:p>
     <w:tbl>
       <w:tblPr>
-        <w:tblW w:w="0" w:type="auto"/>
+        <w:tblW w:w="9191" w:type="dxa"/>
         <w:tblCellMar>
           <w:top w:w="15" w:type="dxa"/>
           <w:left w:w="15" w:type="dxa"/>
@@ -1701,17 +2347,17 @@
         <w:tblLook w:val="04A0" w:firstRow="1" w:lastRow="0" w:firstColumn="1" w:lastColumn="0" w:noHBand="0" w:noVBand="1"/>
       </w:tblPr>
       <w:tblGrid>
-        <w:gridCol w:w="1178"/>
-        <w:gridCol w:w="1010"/>
-        <w:gridCol w:w="1884"/>
-        <w:gridCol w:w="2763"/>
-        <w:gridCol w:w="2185"/>
+        <w:gridCol w:w="1111"/>
+        <w:gridCol w:w="1048"/>
+        <w:gridCol w:w="1783"/>
+        <w:gridCol w:w="2688"/>
+        <w:gridCol w:w="2525"/>
         <w:gridCol w:w="36"/>
       </w:tblGrid>
       <w:tr>
         <w:trPr>
           <w:gridAfter w:val="1"/>
-          <w:trHeight w:val="836"/>
+          <w:trHeight w:val="793"/>
         </w:trPr>
         <w:tc>
           <w:tcPr>
@@ -1752,7 +2398,6 @@
                 <w:szCs w:val="24"/>
                 <w:lang w:eastAsia="pl-PL"/>
               </w:rPr>
-              <w:lastRenderedPageBreak/>
               <w:t>Grupa obiektów</w:t>
             </w:r>
           </w:p>
@@ -1945,7 +2590,7 @@
       <w:tr>
         <w:trPr>
           <w:gridAfter w:val="1"/>
-          <w:trHeight w:val="1678"/>
+          <w:trHeight w:val="1057"/>
         </w:trPr>
         <w:tc>
           <w:tcPr>
@@ -1985,7 +2630,7 @@
                 <w:color w:val="000000"/>
                 <w:lang w:eastAsia="pl-PL"/>
               </w:rPr>
-              <w:t>elementy na mapie</w:t>
+              <w:t>Obiekty</w:t>
             </w:r>
           </w:p>
         </w:tc>
@@ -2026,7 +2671,17 @@
                 <w:color w:val="000000"/>
                 <w:lang w:eastAsia="pl-PL"/>
               </w:rPr>
-              <w:t>fotoradar</w:t>
+              <w:t>F</w:t>
+            </w:r>
+            <w:r>
+              <w:rPr>
+                <w:rFonts w:ascii="Calibri" w:eastAsia="Times New Roman" w:hAnsi="Calibri" w:cs="Calibri"/>
+                <w:i/>
+                <w:iCs/>
+                <w:color w:val="000000"/>
+                <w:lang w:eastAsia="pl-PL"/>
+              </w:rPr>
+              <w:t>otoradar</w:t>
             </w:r>
           </w:p>
         </w:tc>
@@ -2104,7 +2759,39 @@
                 <w:color w:val="000000"/>
                 <w:lang w:eastAsia="pl-PL"/>
               </w:rPr>
-              <w:t>ilość i ich miejsce zostaje wygenerowana losowo w momencie rozpoczęcia symulacji, obiekty nie zmieniają swojego położenia ani ilości</w:t>
+              <w:t>Ilość regulowana z poziomu GUI</w:t>
+            </w:r>
+            <w:r>
+              <w:rPr>
+                <w:rFonts w:ascii="Calibri" w:eastAsia="Times New Roman" w:hAnsi="Calibri" w:cs="Calibri"/>
+                <w:color w:val="000000"/>
+                <w:lang w:eastAsia="pl-PL"/>
+              </w:rPr>
+              <w:t xml:space="preserve">, </w:t>
+            </w:r>
+            <w:r>
+              <w:rPr>
+                <w:rFonts w:ascii="Calibri" w:eastAsia="Times New Roman" w:hAnsi="Calibri" w:cs="Calibri"/>
+                <w:color w:val="000000"/>
+                <w:lang w:eastAsia="pl-PL"/>
+              </w:rPr>
+              <w:t>pojawią się w losowym miejscu</w:t>
+            </w:r>
+            <w:r>
+              <w:rPr>
+                <w:rFonts w:ascii="Calibri" w:eastAsia="Times New Roman" w:hAnsi="Calibri" w:cs="Calibri"/>
+                <w:color w:val="000000"/>
+                <w:lang w:eastAsia="pl-PL"/>
+              </w:rPr>
+              <w:t>, obiekty nie zmieniają swojego położenia ani ilości</w:t>
+            </w:r>
+            <w:r>
+              <w:rPr>
+                <w:rFonts w:ascii="Calibri" w:eastAsia="Times New Roman" w:hAnsi="Calibri" w:cs="Calibri"/>
+                <w:color w:val="000000"/>
+                <w:lang w:eastAsia="pl-PL"/>
+              </w:rPr>
+              <w:t xml:space="preserve"> w takcie trwania symulacji</w:t>
             </w:r>
           </w:p>
         </w:tc>
@@ -2131,19 +2818,16 @@
               <w:spacing w:after="0" w:line="240" w:lineRule="auto"/>
               <w:jc w:val="center"/>
               <w:rPr>
-                <w:rFonts w:ascii="Times New Roman" w:eastAsia="Times New Roman" w:hAnsi="Times New Roman" w:cs="Times New Roman"/>
-                <w:sz w:val="24"/>
-                <w:szCs w:val="24"/>
-                <w:lang w:eastAsia="pl-PL"/>
-              </w:rPr>
-            </w:pPr>
-            <w:r>
-              <w:rPr>
-                <w:rFonts w:ascii="Calibri" w:eastAsia="Times New Roman" w:hAnsi="Calibri" w:cs="Calibri"/>
-                <w:color w:val="000000"/>
-                <w:lang w:eastAsia="pl-PL"/>
-              </w:rPr>
-              <w:t>-</w:t>
+                <w:rFonts w:eastAsia="Times New Roman" w:cstheme="minorHAnsi"/>
+                <w:lang w:eastAsia="pl-PL"/>
+              </w:rPr>
+            </w:pPr>
+            <w:r>
+              <w:rPr>
+                <w:rFonts w:eastAsia="Times New Roman" w:cstheme="minorHAnsi"/>
+                <w:lang w:eastAsia="pl-PL"/>
+              </w:rPr>
+              <w:t>Drifter po najechaniu na pole z fotoradarem znika z mapy</w:t>
             </w:r>
           </w:p>
         </w:tc>
@@ -2151,36 +2835,12 @@
       <w:tr>
         <w:trPr>
           <w:gridAfter w:val="1"/>
-          <w:trHeight w:val="700"/>
+          <w:trHeight w:val="1057"/>
         </w:trPr>
         <w:tc>
           <w:tcPr>
             <w:tcW w:w="0" w:type="auto"/>
             <w:vMerge/>
-            <w:tcBorders>
-              <w:top w:val="single" w:sz="6" w:space="0" w:color="000000"/>
-              <w:left w:val="single" w:sz="6" w:space="0" w:color="000000"/>
-              <w:bottom w:val="single" w:sz="6" w:space="0" w:color="000000"/>
-              <w:right w:val="single" w:sz="6" w:space="0" w:color="000000"/>
-            </w:tcBorders>
-            <w:vAlign w:val="center"/>
-            <w:hideMark/>
-          </w:tcPr>
-          <w:p>
-            <w:pPr>
-              <w:spacing w:after="0" w:line="240" w:lineRule="auto"/>
-              <w:rPr>
-                <w:rFonts w:ascii="Times New Roman" w:eastAsia="Times New Roman" w:hAnsi="Times New Roman" w:cs="Times New Roman"/>
-                <w:sz w:val="24"/>
-                <w:szCs w:val="24"/>
-                <w:lang w:eastAsia="pl-PL"/>
-              </w:rPr>
-            </w:pPr>
-          </w:p>
-        </w:tc>
-        <w:tc>
-          <w:tcPr>
-            <w:tcW w:w="0" w:type="auto"/>
             <w:tcBorders>
               <w:top w:val="single" w:sz="6" w:space="0" w:color="000000"/>
               <w:left w:val="single" w:sz="6" w:space="0" w:color="000000"/>
@@ -2194,29 +2854,19 @@
               <w:right w:w="40" w:type="dxa"/>
             </w:tcMar>
             <w:vAlign w:val="center"/>
-            <w:hideMark/>
           </w:tcPr>
           <w:p>
             <w:pPr>
               <w:spacing w:after="0" w:line="240" w:lineRule="auto"/>
               <w:jc w:val="center"/>
               <w:rPr>
-                <w:rFonts w:ascii="Times New Roman" w:eastAsia="Times New Roman" w:hAnsi="Times New Roman" w:cs="Times New Roman"/>
-                <w:sz w:val="24"/>
-                <w:szCs w:val="24"/>
-                <w:lang w:eastAsia="pl-PL"/>
-              </w:rPr>
-            </w:pPr>
-            <w:r>
-              <w:rPr>
-                <w:rFonts w:ascii="Calibri" w:eastAsia="Times New Roman" w:hAnsi="Calibri" w:cs="Calibri"/>
-                <w:i/>
-                <w:iCs/>
-                <w:color w:val="000000"/>
-                <w:lang w:eastAsia="pl-PL"/>
-              </w:rPr>
-              <w:t>opony</w:t>
-            </w:r>
+                <w:rFonts w:ascii="Calibri" w:eastAsia="Times New Roman" w:hAnsi="Calibri" w:cs="Calibri"/>
+                <w:b/>
+                <w:bCs/>
+                <w:color w:val="000000"/>
+                <w:lang w:eastAsia="pl-PL"/>
+              </w:rPr>
+            </w:pPr>
           </w:p>
         </w:tc>
         <w:tc>
@@ -2235,35 +2885,46 @@
               <w:right w:w="40" w:type="dxa"/>
             </w:tcMar>
             <w:vAlign w:val="center"/>
-            <w:hideMark/>
           </w:tcPr>
           <w:p>
             <w:pPr>
               <w:spacing w:after="0" w:line="240" w:lineRule="auto"/>
               <w:jc w:val="center"/>
               <w:rPr>
-                <w:rFonts w:ascii="Times New Roman" w:eastAsia="Times New Roman" w:hAnsi="Times New Roman" w:cs="Times New Roman"/>
-                <w:sz w:val="24"/>
-                <w:szCs w:val="24"/>
-                <w:lang w:eastAsia="pl-PL"/>
-              </w:rPr>
-            </w:pPr>
-            <w:r>
-              <w:rPr>
-                <w:rFonts w:ascii="Calibri" w:eastAsia="Times New Roman" w:hAnsi="Calibri" w:cs="Calibri"/>
-                <w:color w:val="000000"/>
-                <w:lang w:eastAsia="pl-PL"/>
-              </w:rPr>
-              <w:t>-</w:t>
-            </w:r>
-          </w:p>
-        </w:tc>
-        <w:tc>
-          <w:tcPr>
-            <w:tcW w:w="0" w:type="auto"/>
-            <w:vMerge w:val="restart"/>
-            <w:tcBorders>
-              <w:top w:val="single" w:sz="6" w:space="0" w:color="CCCCCC"/>
+                <w:rFonts w:ascii="Calibri" w:eastAsia="Times New Roman" w:hAnsi="Calibri" w:cs="Calibri"/>
+                <w:i/>
+                <w:iCs/>
+                <w:color w:val="000000"/>
+                <w:lang w:eastAsia="pl-PL"/>
+              </w:rPr>
+            </w:pPr>
+            <w:r>
+              <w:rPr>
+                <w:rFonts w:ascii="Calibri" w:eastAsia="Times New Roman" w:hAnsi="Calibri" w:cs="Calibri"/>
+                <w:i/>
+                <w:iCs/>
+                <w:color w:val="000000"/>
+                <w:lang w:eastAsia="pl-PL"/>
+              </w:rPr>
+              <w:t>B</w:t>
+            </w:r>
+            <w:r>
+              <w:rPr>
+                <w:rFonts w:ascii="Calibri" w:eastAsia="Times New Roman" w:hAnsi="Calibri" w:cs="Calibri"/>
+                <w:i/>
+                <w:iCs/>
+                <w:color w:val="000000"/>
+                <w:lang w:eastAsia="pl-PL"/>
+              </w:rPr>
+              <w:t>ułki</w:t>
+            </w:r>
+          </w:p>
+        </w:tc>
+        <w:tc>
+          <w:tcPr>
+            <w:tcW w:w="0" w:type="auto"/>
+            <w:tcBorders>
+              <w:top w:val="single" w:sz="6" w:space="0" w:color="000000"/>
               <w:left w:val="single" w:sz="6" w:space="0" w:color="000000"/>
               <w:bottom w:val="single" w:sz="6" w:space="0" w:color="000000"/>
               <w:right w:val="single" w:sz="6" w:space="0" w:color="000000"/>
@@ -2275,36 +2936,34 @@
               <w:right w:w="40" w:type="dxa"/>
             </w:tcMar>
             <w:vAlign w:val="center"/>
-            <w:hideMark/>
           </w:tcPr>
           <w:p>
             <w:pPr>
               <w:spacing w:after="0" w:line="240" w:lineRule="auto"/>
               <w:jc w:val="center"/>
               <w:rPr>
-                <w:rFonts w:ascii="Times New Roman" w:eastAsia="Times New Roman" w:hAnsi="Times New Roman" w:cs="Times New Roman"/>
-                <w:sz w:val="24"/>
-                <w:szCs w:val="24"/>
-                <w:lang w:eastAsia="pl-PL"/>
-              </w:rPr>
-            </w:pPr>
-            <w:r>
-              <w:rPr>
-                <w:rFonts w:ascii="Calibri" w:eastAsia="Times New Roman" w:hAnsi="Calibri" w:cs="Calibri"/>
-                <w:color w:val="000000"/>
-                <w:lang w:eastAsia="pl-PL"/>
-              </w:rPr>
-              <w:t>Częstotliwość i ilość regulowana, pojawią się w losowym miejscu</w:t>
-            </w:r>
-          </w:p>
-        </w:tc>
-        <w:tc>
-          <w:tcPr>
-            <w:tcW w:w="0" w:type="auto"/>
-            <w:tcBorders>
-              <w:top w:val="single" w:sz="6" w:space="0" w:color="000000"/>
-              <w:left w:val="single" w:sz="6" w:space="0" w:color="000000"/>
-              <w:bottom w:val="single" w:sz="6" w:space="0" w:color="000000"/>
+                <w:rFonts w:ascii="Calibri" w:eastAsia="Times New Roman" w:hAnsi="Calibri" w:cs="Calibri"/>
+                <w:color w:val="000000"/>
+                <w:lang w:eastAsia="pl-PL"/>
+              </w:rPr>
+            </w:pPr>
+            <w:r>
+              <w:rPr>
+                <w:rFonts w:ascii="Calibri" w:eastAsia="Times New Roman" w:hAnsi="Calibri" w:cs="Calibri"/>
+                <w:color w:val="000000"/>
+                <w:lang w:eastAsia="pl-PL"/>
+              </w:rPr>
+              <w:t>-</w:t>
+            </w:r>
+          </w:p>
+        </w:tc>
+        <w:tc>
+          <w:tcPr>
+            <w:tcW w:w="0" w:type="auto"/>
+            <w:vMerge w:val="restart"/>
+            <w:tcBorders>
+              <w:top w:val="single" w:sz="6" w:space="0" w:color="000000"/>
+              <w:left w:val="single" w:sz="6" w:space="0" w:color="000000"/>
               <w:right w:val="single" w:sz="6" w:space="0" w:color="000000"/>
             </w:tcBorders>
             <w:tcMar>
@@ -2314,58 +2973,33 @@
               <w:right w:w="40" w:type="dxa"/>
             </w:tcMar>
             <w:vAlign w:val="center"/>
-            <w:hideMark/>
           </w:tcPr>
           <w:p>
             <w:pPr>
               <w:spacing w:after="0" w:line="240" w:lineRule="auto"/>
               <w:jc w:val="center"/>
               <w:rPr>
-                <w:rFonts w:ascii="Times New Roman" w:eastAsia="Times New Roman" w:hAnsi="Times New Roman" w:cs="Times New Roman"/>
-                <w:sz w:val="24"/>
-                <w:szCs w:val="24"/>
-                <w:lang w:eastAsia="pl-PL"/>
-              </w:rPr>
-            </w:pPr>
-            <w:r>
-              <w:rPr>
-                <w:rFonts w:ascii="Calibri" w:eastAsia="Times New Roman" w:hAnsi="Calibri" w:cs="Calibri"/>
-                <w:color w:val="000000"/>
-                <w:lang w:eastAsia="pl-PL"/>
-              </w:rPr>
-              <w:t>-</w:t>
-            </w:r>
-          </w:p>
-        </w:tc>
-      </w:tr>
-      <w:tr>
-        <w:trPr>
-          <w:gridAfter w:val="1"/>
-          <w:trHeight w:val="650"/>
-        </w:trPr>
-        <w:tc>
-          <w:tcPr>
-            <w:tcW w:w="0" w:type="auto"/>
-            <w:vMerge/>
-            <w:tcBorders>
-              <w:top w:val="single" w:sz="6" w:space="0" w:color="000000"/>
-              <w:left w:val="single" w:sz="6" w:space="0" w:color="000000"/>
-              <w:bottom w:val="single" w:sz="6" w:space="0" w:color="000000"/>
-              <w:right w:val="single" w:sz="6" w:space="0" w:color="000000"/>
-            </w:tcBorders>
-            <w:vAlign w:val="center"/>
-            <w:hideMark/>
-          </w:tcPr>
-          <w:p>
-            <w:pPr>
-              <w:spacing w:after="0" w:line="240" w:lineRule="auto"/>
-              <w:rPr>
-                <w:rFonts w:ascii="Times New Roman" w:eastAsia="Times New Roman" w:hAnsi="Times New Roman" w:cs="Times New Roman"/>
-                <w:sz w:val="24"/>
-                <w:szCs w:val="24"/>
-                <w:lang w:eastAsia="pl-PL"/>
-              </w:rPr>
-            </w:pPr>
+                <w:rFonts w:ascii="Calibri" w:eastAsia="Times New Roman" w:hAnsi="Calibri" w:cs="Calibri"/>
+                <w:color w:val="000000"/>
+                <w:lang w:eastAsia="pl-PL"/>
+              </w:rPr>
+            </w:pPr>
+            <w:r>
+              <w:rPr>
+                <w:rFonts w:ascii="Calibri" w:eastAsia="Times New Roman" w:hAnsi="Calibri" w:cs="Calibri"/>
+                <w:color w:val="000000"/>
+                <w:lang w:eastAsia="pl-PL"/>
+              </w:rPr>
+              <w:t>Ilość regulowana z poziomu GUI</w:t>
+            </w:r>
+            <w:r>
+              <w:rPr>
+                <w:rFonts w:ascii="Calibri" w:eastAsia="Times New Roman" w:hAnsi="Calibri" w:cs="Calibri"/>
+                <w:color w:val="000000"/>
+                <w:lang w:eastAsia="pl-PL"/>
+              </w:rPr>
+              <w:t>, pojawią się w losowym miejscu</w:t>
+            </w:r>
           </w:p>
         </w:tc>
         <w:tc>
@@ -2384,29 +3018,56 @@
               <w:right w:w="40" w:type="dxa"/>
             </w:tcMar>
             <w:vAlign w:val="center"/>
-            <w:hideMark/>
           </w:tcPr>
           <w:p>
             <w:pPr>
               <w:spacing w:after="0" w:line="240" w:lineRule="auto"/>
               <w:jc w:val="center"/>
               <w:rPr>
-                <w:rFonts w:ascii="Times New Roman" w:eastAsia="Times New Roman" w:hAnsi="Times New Roman" w:cs="Times New Roman"/>
-                <w:sz w:val="24"/>
-                <w:szCs w:val="24"/>
-                <w:lang w:eastAsia="pl-PL"/>
-              </w:rPr>
-            </w:pPr>
-            <w:r>
-              <w:rPr>
-                <w:rFonts w:ascii="Calibri" w:eastAsia="Times New Roman" w:hAnsi="Calibri" w:cs="Calibri"/>
-                <w:i/>
-                <w:iCs/>
-                <w:color w:val="000000"/>
-                <w:lang w:eastAsia="pl-PL"/>
-              </w:rPr>
-              <w:t>kanister</w:t>
-            </w:r>
+                <w:rFonts w:ascii="Calibri" w:eastAsia="Times New Roman" w:hAnsi="Calibri" w:cs="Calibri"/>
+                <w:color w:val="000000"/>
+                <w:lang w:eastAsia="pl-PL"/>
+              </w:rPr>
+            </w:pPr>
+            <w:r>
+              <w:rPr>
+                <w:rFonts w:ascii="Calibri" w:eastAsia="Times New Roman" w:hAnsi="Calibri" w:cs="Calibri"/>
+                <w:color w:val="000000"/>
+                <w:lang w:eastAsia="pl-PL"/>
+              </w:rPr>
+              <w:t>Zbierane są przez zwykłych kierowców, nie dodają żadnych atrybutów</w:t>
+            </w:r>
+          </w:p>
+        </w:tc>
+      </w:tr>
+      <w:tr>
+        <w:trPr>
+          <w:gridAfter w:val="1"/>
+          <w:trHeight w:val="664"/>
+        </w:trPr>
+        <w:tc>
+          <w:tcPr>
+            <w:tcW w:w="0" w:type="auto"/>
+            <w:vMerge/>
+            <w:tcBorders>
+              <w:top w:val="single" w:sz="6" w:space="0" w:color="000000"/>
+              <w:left w:val="single" w:sz="6" w:space="0" w:color="000000"/>
+              <w:bottom w:val="single" w:sz="6" w:space="0" w:color="000000"/>
+              <w:right w:val="single" w:sz="6" w:space="0" w:color="000000"/>
+            </w:tcBorders>
+            <w:vAlign w:val="center"/>
+            <w:hideMark/>
+          </w:tcPr>
+          <w:p>
+            <w:pPr>
+              <w:spacing w:after="0" w:line="240" w:lineRule="auto"/>
+              <w:rPr>
+                <w:rFonts w:ascii="Times New Roman" w:eastAsia="Times New Roman" w:hAnsi="Times New Roman" w:cs="Times New Roman"/>
+                <w:sz w:val="24"/>
+                <w:szCs w:val="24"/>
+                <w:lang w:eastAsia="pl-PL"/>
+              </w:rPr>
+            </w:pPr>
           </w:p>
         </w:tc>
         <w:tc>
@@ -2441,36 +3102,23 @@
             <w:r>
               <w:rPr>
                 <w:rFonts w:ascii="Calibri" w:eastAsia="Times New Roman" w:hAnsi="Calibri" w:cs="Calibri"/>
-                <w:color w:val="000000"/>
-                <w:lang w:eastAsia="pl-PL"/>
-              </w:rPr>
-              <w:t>-</w:t>
-            </w:r>
-          </w:p>
-        </w:tc>
-        <w:tc>
-          <w:tcPr>
-            <w:tcW w:w="0" w:type="auto"/>
-            <w:vMerge/>
-            <w:tcBorders>
-              <w:top w:val="single" w:sz="6" w:space="0" w:color="CCCCCC"/>
-              <w:left w:val="single" w:sz="6" w:space="0" w:color="000000"/>
-              <w:bottom w:val="single" w:sz="6" w:space="0" w:color="000000"/>
-              <w:right w:val="single" w:sz="6" w:space="0" w:color="000000"/>
-            </w:tcBorders>
-            <w:vAlign w:val="center"/>
-            <w:hideMark/>
-          </w:tcPr>
-          <w:p>
-            <w:pPr>
-              <w:spacing w:after="0" w:line="240" w:lineRule="auto"/>
-              <w:rPr>
-                <w:rFonts w:ascii="Times New Roman" w:eastAsia="Times New Roman" w:hAnsi="Times New Roman" w:cs="Times New Roman"/>
-                <w:sz w:val="24"/>
-                <w:szCs w:val="24"/>
-                <w:lang w:eastAsia="pl-PL"/>
-              </w:rPr>
-            </w:pPr>
+                <w:i/>
+                <w:iCs/>
+                <w:color w:val="000000"/>
+                <w:lang w:eastAsia="pl-PL"/>
+              </w:rPr>
+              <w:t>O</w:t>
+            </w:r>
+            <w:r>
+              <w:rPr>
+                <w:rFonts w:ascii="Calibri" w:eastAsia="Times New Roman" w:hAnsi="Calibri" w:cs="Calibri"/>
+                <w:i/>
+                <w:iCs/>
+                <w:color w:val="000000"/>
+                <w:lang w:eastAsia="pl-PL"/>
+              </w:rPr>
+              <w:t>pony</w:t>
+            </w:r>
           </w:p>
         </w:tc>
         <w:tc>
@@ -2512,20 +3160,12 @@
             </w:r>
           </w:p>
         </w:tc>
-      </w:tr>
-      <w:tr>
-        <w:trPr>
-          <w:gridAfter w:val="1"/>
-          <w:trHeight w:val="1950"/>
-        </w:trPr>
-        <w:tc>
-          <w:tcPr>
-            <w:tcW w:w="0" w:type="auto"/>
-            <w:vMerge w:val="restart"/>
-            <w:tcBorders>
-              <w:top w:val="single" w:sz="6" w:space="0" w:color="000000"/>
-              <w:left w:val="single" w:sz="6" w:space="0" w:color="000000"/>
-              <w:bottom w:val="single" w:sz="6" w:space="0" w:color="000000"/>
+        <w:tc>
+          <w:tcPr>
+            <w:tcW w:w="0" w:type="auto"/>
+            <w:vMerge/>
+            <w:tcBorders>
+              <w:left w:val="single" w:sz="6" w:space="0" w:color="000000"/>
               <w:right w:val="single" w:sz="6" w:space="0" w:color="000000"/>
             </w:tcBorders>
             <w:tcMar>
@@ -2548,16 +3188,6 @@
                 <w:lang w:eastAsia="pl-PL"/>
               </w:rPr>
             </w:pPr>
-            <w:r>
-              <w:rPr>
-                <w:rFonts w:ascii="Calibri" w:eastAsia="Times New Roman" w:hAnsi="Calibri" w:cs="Calibri"/>
-                <w:b/>
-                <w:bCs/>
-                <w:color w:val="000000"/>
-                <w:lang w:eastAsia="pl-PL"/>
-              </w:rPr>
-              <w:t>kierowcy i byli kierowcy</w:t>
-            </w:r>
           </w:p>
         </w:tc>
         <w:tc>
@@ -2592,13 +3222,42 @@
             <w:r>
               <w:rPr>
                 <w:rFonts w:ascii="Calibri" w:eastAsia="Times New Roman" w:hAnsi="Calibri" w:cs="Calibri"/>
-                <w:i/>
-                <w:iCs/>
-                <w:color w:val="000000"/>
-                <w:lang w:eastAsia="pl-PL"/>
-              </w:rPr>
-              <w:t>drifter</w:t>
-            </w:r>
+                <w:color w:val="000000"/>
+                <w:lang w:eastAsia="pl-PL"/>
+              </w:rPr>
+              <w:t>Zbierane są przez drifterów, dodając im 10 punktów ruchu</w:t>
+            </w:r>
+          </w:p>
+        </w:tc>
+      </w:tr>
+      <w:tr>
+        <w:trPr>
+          <w:gridAfter w:val="1"/>
+          <w:trHeight w:val="616"/>
+        </w:trPr>
+        <w:tc>
+          <w:tcPr>
+            <w:tcW w:w="0" w:type="auto"/>
+            <w:vMerge/>
+            <w:tcBorders>
+              <w:top w:val="single" w:sz="6" w:space="0" w:color="000000"/>
+              <w:left w:val="single" w:sz="6" w:space="0" w:color="000000"/>
+              <w:bottom w:val="single" w:sz="6" w:space="0" w:color="000000"/>
+              <w:right w:val="single" w:sz="6" w:space="0" w:color="000000"/>
+            </w:tcBorders>
+            <w:vAlign w:val="center"/>
+            <w:hideMark/>
+          </w:tcPr>
+          <w:p>
+            <w:pPr>
+              <w:spacing w:after="0" w:line="240" w:lineRule="auto"/>
+              <w:rPr>
+                <w:rFonts w:ascii="Times New Roman" w:eastAsia="Times New Roman" w:hAnsi="Times New Roman" w:cs="Times New Roman"/>
+                <w:sz w:val="24"/>
+                <w:szCs w:val="24"/>
+                <w:lang w:eastAsia="pl-PL"/>
+              </w:rPr>
+            </w:pPr>
           </w:p>
         </w:tc>
         <w:tc>
@@ -2624,26 +3283,28 @@
               <w:spacing w:after="0" w:line="240" w:lineRule="auto"/>
               <w:jc w:val="center"/>
               <w:rPr>
-                <w:rFonts w:ascii="Times New Roman" w:eastAsia="Times New Roman" w:hAnsi="Times New Roman" w:cs="Times New Roman"/>
-                <w:sz w:val="24"/>
-                <w:szCs w:val="24"/>
-                <w:lang w:eastAsia="pl-PL"/>
-              </w:rPr>
-            </w:pPr>
-            <w:r>
-              <w:rPr>
-                <w:rFonts w:ascii="Calibri" w:eastAsia="Times New Roman" w:hAnsi="Calibri" w:cs="Calibri"/>
-                <w:color w:val="000000"/>
-                <w:lang w:eastAsia="pl-PL"/>
-              </w:rPr>
-              <w:t>ruch wektorowy [0,1], [1,0] jako jeden ruch odbywający się w dwóch etapach</w:t>
-            </w:r>
-          </w:p>
-        </w:tc>
-        <w:tc>
-          <w:tcPr>
-            <w:tcW w:w="0" w:type="auto"/>
-            <w:vMerge w:val="restart"/>
+                <w:rFonts w:ascii="Calibri" w:eastAsia="Times New Roman" w:hAnsi="Calibri" w:cs="Calibri"/>
+                <w:i/>
+                <w:iCs/>
+                <w:color w:val="000000"/>
+                <w:lang w:eastAsia="pl-PL"/>
+              </w:rPr>
+            </w:pPr>
+            <w:r>
+              <w:rPr>
+                <w:rFonts w:ascii="Calibri" w:eastAsia="Times New Roman" w:hAnsi="Calibri" w:cs="Calibri"/>
+                <w:i/>
+                <w:iCs/>
+                <w:color w:val="000000"/>
+                <w:lang w:eastAsia="pl-PL"/>
+              </w:rPr>
+              <w:t>Kanister</w:t>
+            </w:r>
+          </w:p>
+        </w:tc>
+        <w:tc>
+          <w:tcPr>
+            <w:tcW w:w="0" w:type="auto"/>
             <w:tcBorders>
               <w:top w:val="single" w:sz="6" w:space="0" w:color="000000"/>
               <w:left w:val="single" w:sz="6" w:space="0" w:color="000000"/>
@@ -2676,8 +3337,32 @@
                 <w:color w:val="000000"/>
                 <w:lang w:eastAsia="pl-PL"/>
               </w:rPr>
-              <w:t>Na początku rozgrywki, w losowym miejscu</w:t>
-            </w:r>
+              <w:t>-</w:t>
+            </w:r>
+          </w:p>
+        </w:tc>
+        <w:tc>
+          <w:tcPr>
+            <w:tcW w:w="0" w:type="auto"/>
+            <w:vMerge/>
+            <w:tcBorders>
+              <w:left w:val="single" w:sz="6" w:space="0" w:color="000000"/>
+              <w:bottom w:val="single" w:sz="6" w:space="0" w:color="000000"/>
+              <w:right w:val="single" w:sz="6" w:space="0" w:color="000000"/>
+            </w:tcBorders>
+            <w:vAlign w:val="center"/>
+            <w:hideMark/>
+          </w:tcPr>
+          <w:p>
+            <w:pPr>
+              <w:spacing w:after="0" w:line="240" w:lineRule="auto"/>
+              <w:rPr>
+                <w:rFonts w:ascii="Times New Roman" w:eastAsia="Times New Roman" w:hAnsi="Times New Roman" w:cs="Times New Roman"/>
+                <w:sz w:val="24"/>
+                <w:szCs w:val="24"/>
+                <w:lang w:eastAsia="pl-PL"/>
+              </w:rPr>
+            </w:pPr>
           </w:p>
         </w:tc>
         <w:tc>
@@ -2715,27 +3400,23 @@
                 <w:color w:val="000000"/>
                 <w:lang w:eastAsia="pl-PL"/>
               </w:rPr>
-              <w:t>zbiera opony - 20 punktów ruchu na jednym komplecie opon</w:t>
-            </w:r>
-          </w:p>
-          <w:p>
-            <w:pPr>
-              <w:spacing w:after="0" w:line="240" w:lineRule="auto"/>
-              <w:jc w:val="center"/>
-              <w:rPr>
-                <w:rFonts w:ascii="Times New Roman" w:eastAsia="Times New Roman" w:hAnsi="Times New Roman" w:cs="Times New Roman"/>
-                <w:sz w:val="24"/>
-                <w:szCs w:val="24"/>
-                <w:lang w:eastAsia="pl-PL"/>
-              </w:rPr>
-            </w:pPr>
-            <w:r>
-              <w:rPr>
-                <w:rFonts w:ascii="Calibri" w:eastAsia="Times New Roman" w:hAnsi="Calibri" w:cs="Calibri"/>
-                <w:color w:val="000000"/>
-                <w:lang w:eastAsia="pl-PL"/>
-              </w:rPr>
-              <w:t>zbiera kanistry - 25 punktów ruchu na jednym kanistrze</w:t>
+              <w:t xml:space="preserve">Zbierane są przez drifterów, dodając im </w:t>
+            </w:r>
+            <w:r>
+              <w:rPr>
+                <w:rFonts w:ascii="Calibri" w:eastAsia="Times New Roman" w:hAnsi="Calibri" w:cs="Calibri"/>
+                <w:color w:val="000000"/>
+                <w:lang w:eastAsia="pl-PL"/>
+              </w:rPr>
+              <w:t>5</w:t>
+            </w:r>
+            <w:r>
+              <w:rPr>
+                <w:rFonts w:ascii="Calibri" w:eastAsia="Times New Roman" w:hAnsi="Calibri" w:cs="Calibri"/>
+                <w:color w:val="000000"/>
+                <w:lang w:eastAsia="pl-PL"/>
+              </w:rPr>
+              <w:t xml:space="preserve"> punktów ruchu oraz przez zwykłych kierowców, dodając im 15 punktów ruchu</w:t>
             </w:r>
           </w:p>
         </w:tc>
@@ -2743,36 +3424,12 @@
       <w:tr>
         <w:trPr>
           <w:gridAfter w:val="1"/>
-          <w:trHeight w:val="825"/>
+          <w:trHeight w:val="1853"/>
         </w:trPr>
         <w:tc>
           <w:tcPr>
             <w:tcW w:w="0" w:type="auto"/>
-            <w:vMerge/>
-            <w:tcBorders>
-              <w:top w:val="single" w:sz="6" w:space="0" w:color="000000"/>
-              <w:left w:val="single" w:sz="6" w:space="0" w:color="000000"/>
-              <w:bottom w:val="single" w:sz="6" w:space="0" w:color="000000"/>
-              <w:right w:val="single" w:sz="6" w:space="0" w:color="000000"/>
-            </w:tcBorders>
-            <w:vAlign w:val="center"/>
-            <w:hideMark/>
-          </w:tcPr>
-          <w:p>
-            <w:pPr>
-              <w:spacing w:after="0" w:line="240" w:lineRule="auto"/>
-              <w:rPr>
-                <w:rFonts w:ascii="Times New Roman" w:eastAsia="Times New Roman" w:hAnsi="Times New Roman" w:cs="Times New Roman"/>
-                <w:sz w:val="24"/>
-                <w:szCs w:val="24"/>
-                <w:lang w:eastAsia="pl-PL"/>
-              </w:rPr>
-            </w:pPr>
-          </w:p>
-        </w:tc>
-        <w:tc>
-          <w:tcPr>
-            <w:tcW w:w="0" w:type="auto"/>
+            <w:vMerge w:val="restart"/>
             <w:tcBorders>
               <w:top w:val="single" w:sz="6" w:space="0" w:color="000000"/>
               <w:left w:val="single" w:sz="6" w:space="0" w:color="000000"/>
@@ -2802,12 +3459,12 @@
             <w:r>
               <w:rPr>
                 <w:rFonts w:ascii="Calibri" w:eastAsia="Times New Roman" w:hAnsi="Calibri" w:cs="Calibri"/>
-                <w:i/>
-                <w:iCs/>
-                <w:color w:val="000000"/>
-                <w:lang w:eastAsia="pl-PL"/>
-              </w:rPr>
-              <w:t>zwykły kierowca</w:t>
+                <w:b/>
+                <w:bCs/>
+                <w:color w:val="000000"/>
+                <w:lang w:eastAsia="pl-PL"/>
+              </w:rPr>
+              <w:t>Kierowcy</w:t>
             </w:r>
           </w:p>
         </w:tc>
@@ -2843,36 +3500,23 @@
             <w:r>
               <w:rPr>
                 <w:rFonts w:ascii="Calibri" w:eastAsia="Times New Roman" w:hAnsi="Calibri" w:cs="Calibri"/>
-                <w:color w:val="000000"/>
-                <w:lang w:eastAsia="pl-PL"/>
-              </w:rPr>
-              <w:t>ruch po jednej kratce w dowolnym kierunku</w:t>
-            </w:r>
-          </w:p>
-        </w:tc>
-        <w:tc>
-          <w:tcPr>
-            <w:tcW w:w="0" w:type="auto"/>
-            <w:vMerge/>
-            <w:tcBorders>
-              <w:top w:val="single" w:sz="6" w:space="0" w:color="000000"/>
-              <w:left w:val="single" w:sz="6" w:space="0" w:color="000000"/>
-              <w:bottom w:val="single" w:sz="6" w:space="0" w:color="000000"/>
-              <w:right w:val="single" w:sz="6" w:space="0" w:color="000000"/>
-            </w:tcBorders>
-            <w:vAlign w:val="center"/>
-            <w:hideMark/>
-          </w:tcPr>
-          <w:p>
-            <w:pPr>
-              <w:spacing w:after="0" w:line="240" w:lineRule="auto"/>
-              <w:rPr>
-                <w:rFonts w:ascii="Times New Roman" w:eastAsia="Times New Roman" w:hAnsi="Times New Roman" w:cs="Times New Roman"/>
-                <w:sz w:val="24"/>
-                <w:szCs w:val="24"/>
-                <w:lang w:eastAsia="pl-PL"/>
-              </w:rPr>
-            </w:pPr>
+                <w:i/>
+                <w:iCs/>
+                <w:color w:val="000000"/>
+                <w:lang w:eastAsia="pl-PL"/>
+              </w:rPr>
+              <w:t>D</w:t>
+            </w:r>
+            <w:r>
+              <w:rPr>
+                <w:rFonts w:ascii="Calibri" w:eastAsia="Times New Roman" w:hAnsi="Calibri" w:cs="Calibri"/>
+                <w:i/>
+                <w:iCs/>
+                <w:color w:val="000000"/>
+                <w:lang w:eastAsia="pl-PL"/>
+              </w:rPr>
+              <w:t>rifter</w:t>
+            </w:r>
           </w:p>
         </w:tc>
         <w:tc>
@@ -2910,72 +3554,30 @@
                 <w:color w:val="000000"/>
                 <w:lang w:eastAsia="pl-PL"/>
               </w:rPr>
-              <w:t>z</w:t>
-            </w:r>
-            <w:r>
-              <w:rPr>
-                <w:rFonts w:ascii="Calibri" w:eastAsia="Times New Roman" w:hAnsi="Calibri" w:cs="Calibri"/>
-                <w:color w:val="000000"/>
-                <w:lang w:eastAsia="pl-PL"/>
-              </w:rPr>
-              <w:t>biera kanistry - 50 punktów ruchu na jednym kanistrze</w:t>
-            </w:r>
-          </w:p>
-          <w:p>
-            <w:pPr>
-              <w:spacing w:after="0" w:line="240" w:lineRule="auto"/>
-              <w:jc w:val="center"/>
-              <w:rPr>
-                <w:rFonts w:ascii="Times New Roman" w:eastAsia="Times New Roman" w:hAnsi="Times New Roman" w:cs="Times New Roman"/>
-                <w:sz w:val="24"/>
-                <w:szCs w:val="24"/>
-                <w:lang w:eastAsia="pl-PL"/>
-              </w:rPr>
-            </w:pPr>
-            <w:r>
-              <w:rPr>
-                <w:rFonts w:ascii="Calibri" w:eastAsia="Times New Roman" w:hAnsi="Calibri" w:cs="Calibri"/>
-                <w:color w:val="000000"/>
-                <w:lang w:eastAsia="pl-PL"/>
-              </w:rPr>
-              <w:t>zbiera bułki</w:t>
-            </w:r>
-          </w:p>
-        </w:tc>
-      </w:tr>
-      <w:tr>
-        <w:trPr>
-          <w:gridAfter w:val="1"/>
-          <w:trHeight w:val="1110"/>
-        </w:trPr>
-        <w:tc>
-          <w:tcPr>
-            <w:tcW w:w="0" w:type="auto"/>
-            <w:vMerge/>
-            <w:tcBorders>
-              <w:top w:val="single" w:sz="6" w:space="0" w:color="000000"/>
-              <w:left w:val="single" w:sz="6" w:space="0" w:color="000000"/>
-              <w:bottom w:val="single" w:sz="6" w:space="0" w:color="000000"/>
-              <w:right w:val="single" w:sz="6" w:space="0" w:color="000000"/>
-            </w:tcBorders>
-            <w:vAlign w:val="center"/>
-            <w:hideMark/>
-          </w:tcPr>
-          <w:p>
-            <w:pPr>
-              <w:spacing w:after="0" w:line="240" w:lineRule="auto"/>
-              <w:rPr>
-                <w:rFonts w:ascii="Times New Roman" w:eastAsia="Times New Roman" w:hAnsi="Times New Roman" w:cs="Times New Roman"/>
-                <w:sz w:val="24"/>
-                <w:szCs w:val="24"/>
-                <w:lang w:eastAsia="pl-PL"/>
-              </w:rPr>
-            </w:pPr>
-          </w:p>
-        </w:tc>
-        <w:tc>
-          <w:tcPr>
-            <w:tcW w:w="0" w:type="auto"/>
+              <w:t xml:space="preserve">ruch wektorowy </w:t>
+            </w:r>
+            <w:r>
+              <w:rPr>
+                <w:rFonts w:ascii="Calibri" w:eastAsia="Times New Roman" w:hAnsi="Calibri" w:cs="Calibri"/>
+                <w:color w:val="000000"/>
+                <w:lang w:eastAsia="pl-PL"/>
+              </w:rPr>
+              <w:t xml:space="preserve">np. </w:t>
+            </w:r>
+            <w:r>
+              <w:rPr>
+                <w:rFonts w:ascii="Calibri" w:eastAsia="Times New Roman" w:hAnsi="Calibri" w:cs="Calibri"/>
+                <w:color w:val="000000"/>
+                <w:lang w:eastAsia="pl-PL"/>
+              </w:rPr>
+              <w:t>[0,1], [1,0] odbywający się w dwóch etapach</w:t>
+            </w:r>
+          </w:p>
+        </w:tc>
+        <w:tc>
+          <w:tcPr>
+            <w:tcW w:w="0" w:type="auto"/>
+            <w:vMerge w:val="restart"/>
             <w:tcBorders>
               <w:top w:val="single" w:sz="6" w:space="0" w:color="000000"/>
               <w:left w:val="single" w:sz="6" w:space="0" w:color="000000"/>
@@ -3005,12 +3607,18 @@
             <w:r>
               <w:rPr>
                 <w:rFonts w:ascii="Calibri" w:eastAsia="Times New Roman" w:hAnsi="Calibri" w:cs="Calibri"/>
-                <w:i/>
-                <w:iCs/>
-                <w:color w:val="000000"/>
-                <w:lang w:eastAsia="pl-PL"/>
-              </w:rPr>
-              <w:t>policja</w:t>
+                <w:color w:val="000000"/>
+                <w:lang w:eastAsia="pl-PL"/>
+              </w:rPr>
+              <w:t>Ilość regulowana z poziomu GUI</w:t>
+            </w:r>
+            <w:r>
+              <w:rPr>
+                <w:rFonts w:ascii="Calibri" w:eastAsia="Times New Roman" w:hAnsi="Calibri" w:cs="Calibri"/>
+                <w:color w:val="000000"/>
+                <w:lang w:eastAsia="pl-PL"/>
+              </w:rPr>
+              <w:t>, pojawią się w losowym miejscu</w:t>
             </w:r>
           </w:p>
         </w:tc>
@@ -3037,22 +3645,111 @@
               <w:spacing w:after="0" w:line="240" w:lineRule="auto"/>
               <w:jc w:val="center"/>
               <w:rPr>
-                <w:rFonts w:ascii="Times New Roman" w:eastAsia="Times New Roman" w:hAnsi="Times New Roman" w:cs="Times New Roman"/>
-                <w:sz w:val="24"/>
-                <w:szCs w:val="24"/>
-                <w:lang w:eastAsia="pl-PL"/>
-              </w:rPr>
-            </w:pPr>
-            <w:r>
-              <w:rPr>
-                <w:rFonts w:ascii="Calibri" w:eastAsia="Times New Roman" w:hAnsi="Calibri" w:cs="Calibri"/>
-                <w:color w:val="000000"/>
-                <w:lang w:eastAsia="pl-PL"/>
-              </w:rPr>
-              <w:t>ruch po jednej kratce, zawsze w kierunku najbliższego driftera</w:t>
-            </w:r>
-          </w:p>
-        </w:tc>
+                <w:rFonts w:ascii="Calibri" w:eastAsia="Times New Roman" w:hAnsi="Calibri" w:cs="Calibri"/>
+                <w:color w:val="000000"/>
+                <w:lang w:eastAsia="pl-PL"/>
+              </w:rPr>
+            </w:pPr>
+            <w:r>
+              <w:rPr>
+                <w:rFonts w:ascii="Calibri" w:eastAsia="Times New Roman" w:hAnsi="Calibri" w:cs="Calibri"/>
+                <w:color w:val="000000"/>
+                <w:lang w:eastAsia="pl-PL"/>
+              </w:rPr>
+              <w:t xml:space="preserve">zbiera opony </w:t>
+            </w:r>
+            <w:r>
+              <w:rPr>
+                <w:rFonts w:ascii="Calibri" w:eastAsia="Times New Roman" w:hAnsi="Calibri" w:cs="Calibri"/>
+                <w:color w:val="000000"/>
+                <w:lang w:eastAsia="pl-PL"/>
+              </w:rPr>
+              <w:t>–</w:t>
+            </w:r>
+            <w:r>
+              <w:rPr>
+                <w:rFonts w:ascii="Calibri" w:eastAsia="Times New Roman" w:hAnsi="Calibri" w:cs="Calibri"/>
+                <w:color w:val="000000"/>
+                <w:lang w:eastAsia="pl-PL"/>
+              </w:rPr>
+              <w:t xml:space="preserve"> </w:t>
+            </w:r>
+            <w:r>
+              <w:rPr>
+                <w:rFonts w:ascii="Calibri" w:eastAsia="Times New Roman" w:hAnsi="Calibri" w:cs="Calibri"/>
+                <w:color w:val="000000"/>
+                <w:lang w:eastAsia="pl-PL"/>
+              </w:rPr>
+              <w:t>dodatkowe 1</w:t>
+            </w:r>
+            <w:r>
+              <w:rPr>
+                <w:rFonts w:ascii="Calibri" w:eastAsia="Times New Roman" w:hAnsi="Calibri" w:cs="Calibri"/>
+                <w:color w:val="000000"/>
+                <w:lang w:eastAsia="pl-PL"/>
+              </w:rPr>
+              <w:t>0 punktów ruchu na jednym komplecie opon</w:t>
+            </w:r>
+          </w:p>
+          <w:p>
+            <w:pPr>
+              <w:spacing w:after="0" w:line="240" w:lineRule="auto"/>
+              <w:jc w:val="center"/>
+              <w:rPr>
+                <w:rFonts w:ascii="Times New Roman" w:eastAsia="Times New Roman" w:hAnsi="Times New Roman" w:cs="Times New Roman"/>
+                <w:sz w:val="24"/>
+                <w:szCs w:val="24"/>
+                <w:lang w:eastAsia="pl-PL"/>
+              </w:rPr>
+            </w:pPr>
+            <w:r>
+              <w:rPr>
+                <w:rFonts w:ascii="Calibri" w:eastAsia="Times New Roman" w:hAnsi="Calibri" w:cs="Calibri"/>
+                <w:color w:val="000000"/>
+                <w:lang w:eastAsia="pl-PL"/>
+              </w:rPr>
+              <w:t xml:space="preserve">zbiera kanistry </w:t>
+            </w:r>
+            <w:r>
+              <w:rPr>
+                <w:rFonts w:ascii="Calibri" w:eastAsia="Times New Roman" w:hAnsi="Calibri" w:cs="Calibri"/>
+                <w:color w:val="000000"/>
+                <w:lang w:eastAsia="pl-PL"/>
+              </w:rPr>
+              <w:t>–</w:t>
+            </w:r>
+            <w:r>
+              <w:rPr>
+                <w:rFonts w:ascii="Calibri" w:eastAsia="Times New Roman" w:hAnsi="Calibri" w:cs="Calibri"/>
+                <w:color w:val="000000"/>
+                <w:lang w:eastAsia="pl-PL"/>
+              </w:rPr>
+              <w:t xml:space="preserve"> </w:t>
+            </w:r>
+            <w:r>
+              <w:rPr>
+                <w:rFonts w:ascii="Calibri" w:eastAsia="Times New Roman" w:hAnsi="Calibri" w:cs="Calibri"/>
+                <w:color w:val="000000"/>
+                <w:lang w:eastAsia="pl-PL"/>
+              </w:rPr>
+              <w:t>dodatkowe 5</w:t>
+            </w:r>
+            <w:r>
+              <w:rPr>
+                <w:rFonts w:ascii="Calibri" w:eastAsia="Times New Roman" w:hAnsi="Calibri" w:cs="Calibri"/>
+                <w:color w:val="000000"/>
+                <w:lang w:eastAsia="pl-PL"/>
+              </w:rPr>
+              <w:t xml:space="preserve"> punktów ruchu na jednym kanistrze</w:t>
+            </w:r>
+          </w:p>
+        </w:tc>
+      </w:tr>
+      <w:tr>
+        <w:trPr>
+          <w:gridAfter w:val="1"/>
+          <w:trHeight w:val="782"/>
+        </w:trPr>
         <w:tc>
           <w:tcPr>
             <w:tcW w:w="0" w:type="auto"/>
@@ -3101,54 +3798,57 @@
               <w:spacing w:after="0" w:line="240" w:lineRule="auto"/>
               <w:jc w:val="center"/>
               <w:rPr>
-                <w:rFonts w:eastAsia="Times New Roman" w:cstheme="minorHAnsi"/>
-                <w:lang w:eastAsia="pl-PL"/>
-              </w:rPr>
-            </w:pPr>
-            <w:r>
-              <w:rPr>
-                <w:rFonts w:eastAsia="Times New Roman" w:cstheme="minorHAnsi"/>
-                <w:lang w:eastAsia="pl-PL"/>
-              </w:rPr>
-              <w:t>szukają i eliminują drifterów oraz dobrych chłopaków</w:t>
-            </w:r>
-          </w:p>
-        </w:tc>
-      </w:tr>
-      <w:tr>
-        <w:trPr>
-          <w:gridAfter w:val="1"/>
-          <w:trHeight w:val="1140"/>
-        </w:trPr>
-        <w:tc>
-          <w:tcPr>
-            <w:tcW w:w="0" w:type="auto"/>
-            <w:vMerge/>
-            <w:tcBorders>
-              <w:top w:val="single" w:sz="6" w:space="0" w:color="000000"/>
-              <w:left w:val="single" w:sz="6" w:space="0" w:color="000000"/>
-              <w:bottom w:val="single" w:sz="6" w:space="0" w:color="000000"/>
-              <w:right w:val="single" w:sz="6" w:space="0" w:color="000000"/>
-            </w:tcBorders>
-            <w:vAlign w:val="center"/>
-            <w:hideMark/>
-          </w:tcPr>
-          <w:p>
-            <w:pPr>
-              <w:spacing w:after="0" w:line="240" w:lineRule="auto"/>
-              <w:rPr>
-                <w:rFonts w:ascii="Times New Roman" w:eastAsia="Times New Roman" w:hAnsi="Times New Roman" w:cs="Times New Roman"/>
-                <w:sz w:val="24"/>
-                <w:szCs w:val="24"/>
-                <w:lang w:eastAsia="pl-PL"/>
-              </w:rPr>
-            </w:pPr>
-          </w:p>
-        </w:tc>
-        <w:tc>
-          <w:tcPr>
-            <w:tcW w:w="0" w:type="auto"/>
-            <w:vMerge w:val="restart"/>
+                <w:rFonts w:ascii="Times New Roman" w:eastAsia="Times New Roman" w:hAnsi="Times New Roman" w:cs="Times New Roman"/>
+                <w:sz w:val="24"/>
+                <w:szCs w:val="24"/>
+                <w:lang w:eastAsia="pl-PL"/>
+              </w:rPr>
+            </w:pPr>
+            <w:r>
+              <w:rPr>
+                <w:rFonts w:ascii="Calibri" w:eastAsia="Times New Roman" w:hAnsi="Calibri" w:cs="Calibri"/>
+                <w:i/>
+                <w:iCs/>
+                <w:color w:val="000000"/>
+                <w:lang w:eastAsia="pl-PL"/>
+              </w:rPr>
+              <w:t>Z</w:t>
+            </w:r>
+            <w:r>
+              <w:rPr>
+                <w:rFonts w:ascii="Calibri" w:eastAsia="Times New Roman" w:hAnsi="Calibri" w:cs="Calibri"/>
+                <w:i/>
+                <w:iCs/>
+                <w:color w:val="000000"/>
+                <w:lang w:eastAsia="pl-PL"/>
+              </w:rPr>
+              <w:t xml:space="preserve">wykły </w:t>
+            </w:r>
+            <w:r>
+              <w:rPr>
+                <w:rFonts w:ascii="Calibri" w:eastAsia="Times New Roman" w:hAnsi="Calibri" w:cs="Calibri"/>
+                <w:i/>
+                <w:iCs/>
+                <w:color w:val="000000"/>
+                <w:lang w:eastAsia="pl-PL"/>
+              </w:rPr>
+              <w:t>K</w:t>
+            </w:r>
+            <w:r>
+              <w:rPr>
+                <w:rFonts w:ascii="Calibri" w:eastAsia="Times New Roman" w:hAnsi="Calibri" w:cs="Calibri"/>
+                <w:i/>
+                <w:iCs/>
+                <w:color w:val="000000"/>
+                <w:lang w:eastAsia="pl-PL"/>
+              </w:rPr>
+              <w:t>ierowca</w:t>
+            </w:r>
+          </w:p>
+        </w:tc>
+        <w:tc>
+          <w:tcPr>
+            <w:tcW w:w="0" w:type="auto"/>
             <w:tcBorders>
               <w:top w:val="single" w:sz="6" w:space="0" w:color="000000"/>
               <w:left w:val="single" w:sz="6" w:space="0" w:color="000000"/>
@@ -3178,19 +3878,41 @@
             <w:r>
               <w:rPr>
                 <w:rFonts w:ascii="Calibri" w:eastAsia="Times New Roman" w:hAnsi="Calibri" w:cs="Calibri"/>
-                <w:i/>
-                <w:iCs/>
-                <w:color w:val="000000"/>
-                <w:lang w:eastAsia="pl-PL"/>
-              </w:rPr>
-              <w:t>dobre chłopaki</w:t>
-            </w:r>
-          </w:p>
-        </w:tc>
-        <w:tc>
-          <w:tcPr>
-            <w:tcW w:w="0" w:type="auto"/>
-            <w:vMerge w:val="restart"/>
+                <w:color w:val="000000"/>
+                <w:lang w:eastAsia="pl-PL"/>
+              </w:rPr>
+              <w:t>ruch po jednej kratce w dowolnym kierunku</w:t>
+            </w:r>
+          </w:p>
+        </w:tc>
+        <w:tc>
+          <w:tcPr>
+            <w:tcW w:w="0" w:type="auto"/>
+            <w:vMerge/>
+            <w:tcBorders>
+              <w:top w:val="single" w:sz="6" w:space="0" w:color="000000"/>
+              <w:left w:val="single" w:sz="6" w:space="0" w:color="000000"/>
+              <w:bottom w:val="single" w:sz="6" w:space="0" w:color="000000"/>
+              <w:right w:val="single" w:sz="6" w:space="0" w:color="000000"/>
+            </w:tcBorders>
+            <w:vAlign w:val="center"/>
+            <w:hideMark/>
+          </w:tcPr>
+          <w:p>
+            <w:pPr>
+              <w:spacing w:after="0" w:line="240" w:lineRule="auto"/>
+              <w:rPr>
+                <w:rFonts w:ascii="Times New Roman" w:eastAsia="Times New Roman" w:hAnsi="Times New Roman" w:cs="Times New Roman"/>
+                <w:sz w:val="24"/>
+                <w:szCs w:val="24"/>
+                <w:lang w:eastAsia="pl-PL"/>
+              </w:rPr>
+            </w:pPr>
+          </w:p>
+        </w:tc>
+        <w:tc>
+          <w:tcPr>
+            <w:tcW w:w="0" w:type="auto"/>
             <w:tcBorders>
               <w:top w:val="single" w:sz="6" w:space="0" w:color="000000"/>
               <w:left w:val="single" w:sz="6" w:space="0" w:color="000000"/>
@@ -3223,10 +3945,76 @@
                 <w:color w:val="000000"/>
                 <w:lang w:eastAsia="pl-PL"/>
               </w:rPr>
-              <w:t>ruch po jednej kratce w dowolnym kierunku</w:t>
-            </w:r>
-          </w:p>
-        </w:tc>
+              <w:t>z</w:t>
+            </w:r>
+            <w:r>
+              <w:rPr>
+                <w:rFonts w:ascii="Calibri" w:eastAsia="Times New Roman" w:hAnsi="Calibri" w:cs="Calibri"/>
+                <w:color w:val="000000"/>
+                <w:lang w:eastAsia="pl-PL"/>
+              </w:rPr>
+              <w:t xml:space="preserve">biera kanistry </w:t>
+            </w:r>
+            <w:r>
+              <w:rPr>
+                <w:rFonts w:ascii="Calibri" w:eastAsia="Times New Roman" w:hAnsi="Calibri" w:cs="Calibri"/>
+                <w:color w:val="000000"/>
+                <w:lang w:eastAsia="pl-PL"/>
+              </w:rPr>
+              <w:t>–</w:t>
+            </w:r>
+            <w:r>
+              <w:rPr>
+                <w:rFonts w:ascii="Calibri" w:eastAsia="Times New Roman" w:hAnsi="Calibri" w:cs="Calibri"/>
+                <w:color w:val="000000"/>
+                <w:lang w:eastAsia="pl-PL"/>
+              </w:rPr>
+              <w:t xml:space="preserve"> </w:t>
+            </w:r>
+            <w:r>
+              <w:rPr>
+                <w:rFonts w:ascii="Calibri" w:eastAsia="Times New Roman" w:hAnsi="Calibri" w:cs="Calibri"/>
+                <w:color w:val="000000"/>
+                <w:lang w:eastAsia="pl-PL"/>
+              </w:rPr>
+              <w:t xml:space="preserve">15 dodatkowych </w:t>
+            </w:r>
+            <w:r>
+              <w:rPr>
+                <w:rFonts w:ascii="Calibri" w:eastAsia="Times New Roman" w:hAnsi="Calibri" w:cs="Calibri"/>
+                <w:color w:val="000000"/>
+                <w:lang w:eastAsia="pl-PL"/>
+              </w:rPr>
+              <w:t>punktów ruchu na jednym kanistrze</w:t>
+            </w:r>
+          </w:p>
+          <w:p>
+            <w:pPr>
+              <w:spacing w:after="0" w:line="240" w:lineRule="auto"/>
+              <w:jc w:val="center"/>
+              <w:rPr>
+                <w:rFonts w:ascii="Times New Roman" w:eastAsia="Times New Roman" w:hAnsi="Times New Roman" w:cs="Times New Roman"/>
+                <w:sz w:val="24"/>
+                <w:szCs w:val="24"/>
+                <w:lang w:eastAsia="pl-PL"/>
+              </w:rPr>
+            </w:pPr>
+            <w:r>
+              <w:rPr>
+                <w:rFonts w:ascii="Calibri" w:eastAsia="Times New Roman" w:hAnsi="Calibri" w:cs="Calibri"/>
+                <w:color w:val="000000"/>
+                <w:lang w:eastAsia="pl-PL"/>
+              </w:rPr>
+              <w:t>zbiera bułki</w:t>
+            </w:r>
+          </w:p>
+        </w:tc>
+      </w:tr>
+      <w:tr>
+        <w:trPr>
+          <w:gridAfter w:val="1"/>
+          <w:trHeight w:val="1054"/>
+        </w:trPr>
         <w:tc>
           <w:tcPr>
             <w:tcW w:w="0" w:type="auto"/>
@@ -3255,7 +4043,6 @@
         <w:tc>
           <w:tcPr>
             <w:tcW w:w="0" w:type="auto"/>
-            <w:vMerge w:val="restart"/>
             <w:tcBorders>
               <w:top w:val="single" w:sz="6" w:space="0" w:color="000000"/>
               <w:left w:val="single" w:sz="6" w:space="0" w:color="000000"/>
@@ -3285,23 +4072,131 @@
             <w:r>
               <w:rPr>
                 <w:rFonts w:ascii="Calibri" w:eastAsia="Times New Roman" w:hAnsi="Calibri" w:cs="Calibri"/>
-                <w:color w:val="000000"/>
-                <w:lang w:eastAsia="pl-PL"/>
-              </w:rPr>
-              <w:t xml:space="preserve">szukają innych dobrych chłopaków do rozmnożenia i przyspieszenia produkcji </w:t>
-            </w:r>
-            <w:r>
-              <w:rPr>
-                <w:rFonts w:ascii="Calibri" w:eastAsia="Times New Roman" w:hAnsi="Calibri" w:cs="Calibri"/>
-                <w:color w:val="000000"/>
-                <w:lang w:eastAsia="pl-PL"/>
-              </w:rPr>
-              <w:t>cukierków</w:t>
+                <w:i/>
+                <w:iCs/>
+                <w:color w:val="000000"/>
+                <w:lang w:eastAsia="pl-PL"/>
+              </w:rPr>
+              <w:t>P</w:t>
+            </w:r>
+            <w:r>
+              <w:rPr>
+                <w:rFonts w:ascii="Calibri" w:eastAsia="Times New Roman" w:hAnsi="Calibri" w:cs="Calibri"/>
+                <w:i/>
+                <w:iCs/>
+                <w:color w:val="000000"/>
+                <w:lang w:eastAsia="pl-PL"/>
+              </w:rPr>
+              <w:t>olicja</w:t>
+            </w:r>
+          </w:p>
+        </w:tc>
+        <w:tc>
+          <w:tcPr>
+            <w:tcW w:w="0" w:type="auto"/>
+            <w:tcBorders>
+              <w:top w:val="single" w:sz="6" w:space="0" w:color="000000"/>
+              <w:left w:val="single" w:sz="6" w:space="0" w:color="000000"/>
+              <w:bottom w:val="single" w:sz="6" w:space="0" w:color="000000"/>
+              <w:right w:val="single" w:sz="6" w:space="0" w:color="000000"/>
+            </w:tcBorders>
+            <w:tcMar>
+              <w:top w:w="0" w:type="dxa"/>
+              <w:left w:w="40" w:type="dxa"/>
+              <w:bottom w:w="0" w:type="dxa"/>
+              <w:right w:w="40" w:type="dxa"/>
+            </w:tcMar>
+            <w:vAlign w:val="center"/>
+            <w:hideMark/>
+          </w:tcPr>
+          <w:p>
+            <w:pPr>
+              <w:spacing w:after="0" w:line="240" w:lineRule="auto"/>
+              <w:jc w:val="center"/>
+              <w:rPr>
+                <w:rFonts w:ascii="Times New Roman" w:eastAsia="Times New Roman" w:hAnsi="Times New Roman" w:cs="Times New Roman"/>
+                <w:sz w:val="24"/>
+                <w:szCs w:val="24"/>
+                <w:lang w:eastAsia="pl-PL"/>
+              </w:rPr>
+            </w:pPr>
+            <w:r>
+              <w:rPr>
+                <w:rFonts w:ascii="Calibri" w:eastAsia="Times New Roman" w:hAnsi="Calibri" w:cs="Calibri"/>
+                <w:color w:val="000000"/>
+                <w:lang w:eastAsia="pl-PL"/>
+              </w:rPr>
+              <w:t>ruch po jednej kratce, zawsze w kierunku najbliższego driftera</w:t>
+            </w:r>
+          </w:p>
+        </w:tc>
+        <w:tc>
+          <w:tcPr>
+            <w:tcW w:w="0" w:type="auto"/>
+            <w:vMerge/>
+            <w:tcBorders>
+              <w:top w:val="single" w:sz="6" w:space="0" w:color="000000"/>
+              <w:left w:val="single" w:sz="6" w:space="0" w:color="000000"/>
+              <w:bottom w:val="single" w:sz="6" w:space="0" w:color="000000"/>
+              <w:right w:val="single" w:sz="6" w:space="0" w:color="000000"/>
+            </w:tcBorders>
+            <w:vAlign w:val="center"/>
+            <w:hideMark/>
+          </w:tcPr>
+          <w:p>
+            <w:pPr>
+              <w:spacing w:after="0" w:line="240" w:lineRule="auto"/>
+              <w:rPr>
+                <w:rFonts w:ascii="Times New Roman" w:eastAsia="Times New Roman" w:hAnsi="Times New Roman" w:cs="Times New Roman"/>
+                <w:sz w:val="24"/>
+                <w:szCs w:val="24"/>
+                <w:lang w:eastAsia="pl-PL"/>
+              </w:rPr>
+            </w:pPr>
+          </w:p>
+        </w:tc>
+        <w:tc>
+          <w:tcPr>
+            <w:tcW w:w="0" w:type="auto"/>
+            <w:tcBorders>
+              <w:top w:val="single" w:sz="6" w:space="0" w:color="000000"/>
+              <w:left w:val="single" w:sz="6" w:space="0" w:color="000000"/>
+              <w:bottom w:val="single" w:sz="6" w:space="0" w:color="000000"/>
+              <w:right w:val="single" w:sz="6" w:space="0" w:color="000000"/>
+            </w:tcBorders>
+            <w:tcMar>
+              <w:top w:w="0" w:type="dxa"/>
+              <w:left w:w="40" w:type="dxa"/>
+              <w:bottom w:w="0" w:type="dxa"/>
+              <w:right w:w="40" w:type="dxa"/>
+            </w:tcMar>
+            <w:vAlign w:val="center"/>
+            <w:hideMark/>
+          </w:tcPr>
+          <w:p>
+            <w:pPr>
+              <w:spacing w:after="0" w:line="240" w:lineRule="auto"/>
+              <w:jc w:val="center"/>
+              <w:rPr>
+                <w:rFonts w:eastAsia="Times New Roman" w:cstheme="minorHAnsi"/>
+                <w:lang w:eastAsia="pl-PL"/>
+              </w:rPr>
+            </w:pPr>
+            <w:r>
+              <w:rPr>
+                <w:rFonts w:eastAsia="Times New Roman" w:cstheme="minorHAnsi"/>
+                <w:lang w:eastAsia="pl-PL"/>
+              </w:rPr>
+              <w:t>szukają i eliminują drifterów oraz dobrych chłopaków</w:t>
             </w:r>
           </w:p>
         </w:tc>
       </w:tr>
       <w:tr>
+        <w:trPr>
+          <w:gridAfter w:val="1"/>
+          <w:trHeight w:val="1082"/>
+        </w:trPr>
         <w:tc>
           <w:tcPr>
             <w:tcW w:w="0" w:type="auto"/>
@@ -3330,6 +4225,118 @@
         <w:tc>
           <w:tcPr>
             <w:tcW w:w="0" w:type="auto"/>
+            <w:vMerge w:val="restart"/>
+            <w:tcBorders>
+              <w:top w:val="single" w:sz="6" w:space="0" w:color="000000"/>
+              <w:left w:val="single" w:sz="6" w:space="0" w:color="000000"/>
+              <w:bottom w:val="single" w:sz="6" w:space="0" w:color="000000"/>
+              <w:right w:val="single" w:sz="6" w:space="0" w:color="000000"/>
+            </w:tcBorders>
+            <w:tcMar>
+              <w:top w:w="0" w:type="dxa"/>
+              <w:left w:w="40" w:type="dxa"/>
+              <w:bottom w:w="0" w:type="dxa"/>
+              <w:right w:w="40" w:type="dxa"/>
+            </w:tcMar>
+            <w:vAlign w:val="center"/>
+            <w:hideMark/>
+          </w:tcPr>
+          <w:p>
+            <w:pPr>
+              <w:spacing w:after="0" w:line="240" w:lineRule="auto"/>
+              <w:jc w:val="center"/>
+              <w:rPr>
+                <w:rFonts w:ascii="Times New Roman" w:eastAsia="Times New Roman" w:hAnsi="Times New Roman" w:cs="Times New Roman"/>
+                <w:sz w:val="24"/>
+                <w:szCs w:val="24"/>
+                <w:lang w:eastAsia="pl-PL"/>
+              </w:rPr>
+            </w:pPr>
+            <w:r>
+              <w:rPr>
+                <w:rFonts w:ascii="Calibri" w:eastAsia="Times New Roman" w:hAnsi="Calibri" w:cs="Calibri"/>
+                <w:i/>
+                <w:iCs/>
+                <w:color w:val="000000"/>
+                <w:lang w:eastAsia="pl-PL"/>
+              </w:rPr>
+              <w:t>D</w:t>
+            </w:r>
+            <w:r>
+              <w:rPr>
+                <w:rFonts w:ascii="Calibri" w:eastAsia="Times New Roman" w:hAnsi="Calibri" w:cs="Calibri"/>
+                <w:i/>
+                <w:iCs/>
+                <w:color w:val="000000"/>
+                <w:lang w:eastAsia="pl-PL"/>
+              </w:rPr>
+              <w:t xml:space="preserve">obre </w:t>
+            </w:r>
+            <w:r>
+              <w:rPr>
+                <w:rFonts w:ascii="Calibri" w:eastAsia="Times New Roman" w:hAnsi="Calibri" w:cs="Calibri"/>
+                <w:i/>
+                <w:iCs/>
+                <w:color w:val="000000"/>
+                <w:lang w:eastAsia="pl-PL"/>
+              </w:rPr>
+              <w:t>C</w:t>
+            </w:r>
+            <w:r>
+              <w:rPr>
+                <w:rFonts w:ascii="Calibri" w:eastAsia="Times New Roman" w:hAnsi="Calibri" w:cs="Calibri"/>
+                <w:i/>
+                <w:iCs/>
+                <w:color w:val="000000"/>
+                <w:lang w:eastAsia="pl-PL"/>
+              </w:rPr>
+              <w:t>hłopaki</w:t>
+            </w:r>
+          </w:p>
+        </w:tc>
+        <w:tc>
+          <w:tcPr>
+            <w:tcW w:w="0" w:type="auto"/>
+            <w:vMerge w:val="restart"/>
+            <w:tcBorders>
+              <w:top w:val="single" w:sz="6" w:space="0" w:color="000000"/>
+              <w:left w:val="single" w:sz="6" w:space="0" w:color="000000"/>
+              <w:bottom w:val="single" w:sz="6" w:space="0" w:color="000000"/>
+              <w:right w:val="single" w:sz="6" w:space="0" w:color="000000"/>
+            </w:tcBorders>
+            <w:tcMar>
+              <w:top w:w="0" w:type="dxa"/>
+              <w:left w:w="40" w:type="dxa"/>
+              <w:bottom w:w="0" w:type="dxa"/>
+              <w:right w:w="40" w:type="dxa"/>
+            </w:tcMar>
+            <w:vAlign w:val="center"/>
+            <w:hideMark/>
+          </w:tcPr>
+          <w:p>
+            <w:pPr>
+              <w:spacing w:after="0" w:line="240" w:lineRule="auto"/>
+              <w:jc w:val="center"/>
+              <w:rPr>
+                <w:rFonts w:ascii="Times New Roman" w:eastAsia="Times New Roman" w:hAnsi="Times New Roman" w:cs="Times New Roman"/>
+                <w:sz w:val="24"/>
+                <w:szCs w:val="24"/>
+                <w:lang w:eastAsia="pl-PL"/>
+              </w:rPr>
+            </w:pPr>
+            <w:r>
+              <w:rPr>
+                <w:rFonts w:ascii="Calibri" w:eastAsia="Times New Roman" w:hAnsi="Calibri" w:cs="Calibri"/>
+                <w:color w:val="000000"/>
+                <w:lang w:eastAsia="pl-PL"/>
+              </w:rPr>
+              <w:t>ruch po jednej kratce w dowolnym kierunku</w:t>
+            </w:r>
+          </w:p>
+        </w:tc>
+        <w:tc>
+          <w:tcPr>
+            <w:tcW w:w="0" w:type="auto"/>
             <w:vMerge/>
             <w:tcBorders>
               <w:top w:val="single" w:sz="6" w:space="0" w:color="000000"/>
@@ -3355,98 +4362,196 @@
         <w:tc>
           <w:tcPr>
             <w:tcW w:w="0" w:type="auto"/>
-            <w:vMerge/>
-            <w:tcBorders>
-              <w:top w:val="single" w:sz="6" w:space="0" w:color="000000"/>
-              <w:left w:val="single" w:sz="6" w:space="0" w:color="000000"/>
-              <w:bottom w:val="single" w:sz="6" w:space="0" w:color="000000"/>
-              <w:right w:val="single" w:sz="6" w:space="0" w:color="000000"/>
-            </w:tcBorders>
-            <w:vAlign w:val="center"/>
-            <w:hideMark/>
-          </w:tcPr>
-          <w:p>
-            <w:pPr>
-              <w:spacing w:after="0" w:line="240" w:lineRule="auto"/>
-              <w:rPr>
-                <w:rFonts w:ascii="Times New Roman" w:eastAsia="Times New Roman" w:hAnsi="Times New Roman" w:cs="Times New Roman"/>
-                <w:sz w:val="24"/>
-                <w:szCs w:val="24"/>
-                <w:lang w:eastAsia="pl-PL"/>
-              </w:rPr>
-            </w:pPr>
-          </w:p>
-        </w:tc>
-        <w:tc>
-          <w:tcPr>
-            <w:tcW w:w="0" w:type="auto"/>
-            <w:vMerge/>
-            <w:tcBorders>
-              <w:top w:val="single" w:sz="6" w:space="0" w:color="000000"/>
-              <w:left w:val="single" w:sz="6" w:space="0" w:color="000000"/>
-              <w:bottom w:val="single" w:sz="6" w:space="0" w:color="000000"/>
-              <w:right w:val="single" w:sz="6" w:space="0" w:color="000000"/>
-            </w:tcBorders>
-            <w:vAlign w:val="center"/>
-            <w:hideMark/>
-          </w:tcPr>
-          <w:p>
-            <w:pPr>
-              <w:spacing w:after="0" w:line="240" w:lineRule="auto"/>
-              <w:rPr>
-                <w:rFonts w:ascii="Times New Roman" w:eastAsia="Times New Roman" w:hAnsi="Times New Roman" w:cs="Times New Roman"/>
-                <w:sz w:val="24"/>
-                <w:szCs w:val="24"/>
-                <w:lang w:eastAsia="pl-PL"/>
-              </w:rPr>
-            </w:pPr>
-          </w:p>
-        </w:tc>
-        <w:tc>
-          <w:tcPr>
-            <w:tcW w:w="0" w:type="auto"/>
-            <w:vMerge/>
-            <w:tcBorders>
-              <w:top w:val="single" w:sz="6" w:space="0" w:color="000000"/>
-              <w:left w:val="single" w:sz="6" w:space="0" w:color="000000"/>
-              <w:bottom w:val="single" w:sz="6" w:space="0" w:color="000000"/>
-              <w:right w:val="single" w:sz="6" w:space="0" w:color="000000"/>
-            </w:tcBorders>
-            <w:vAlign w:val="center"/>
-            <w:hideMark/>
-          </w:tcPr>
-          <w:p>
-            <w:pPr>
-              <w:spacing w:after="0" w:line="240" w:lineRule="auto"/>
-              <w:rPr>
-                <w:rFonts w:ascii="Times New Roman" w:eastAsia="Times New Roman" w:hAnsi="Times New Roman" w:cs="Times New Roman"/>
-                <w:sz w:val="24"/>
-                <w:szCs w:val="24"/>
-                <w:lang w:eastAsia="pl-PL"/>
-              </w:rPr>
-            </w:pPr>
-          </w:p>
-        </w:tc>
-        <w:tc>
-          <w:tcPr>
-            <w:tcW w:w="0" w:type="auto"/>
-            <w:vAlign w:val="center"/>
-            <w:hideMark/>
-          </w:tcPr>
-          <w:p>
-            <w:pPr>
-              <w:spacing w:after="0" w:line="240" w:lineRule="auto"/>
-              <w:rPr>
-                <w:rFonts w:ascii="Times New Roman" w:eastAsia="Times New Roman" w:hAnsi="Times New Roman" w:cs="Times New Roman"/>
-                <w:sz w:val="24"/>
-                <w:szCs w:val="24"/>
-                <w:lang w:eastAsia="pl-PL"/>
-              </w:rPr>
-            </w:pPr>
+            <w:vMerge w:val="restart"/>
+            <w:tcBorders>
+              <w:top w:val="single" w:sz="6" w:space="0" w:color="000000"/>
+              <w:left w:val="single" w:sz="6" w:space="0" w:color="000000"/>
+              <w:bottom w:val="single" w:sz="6" w:space="0" w:color="000000"/>
+              <w:right w:val="single" w:sz="6" w:space="0" w:color="000000"/>
+            </w:tcBorders>
+            <w:tcMar>
+              <w:top w:w="0" w:type="dxa"/>
+              <w:left w:w="40" w:type="dxa"/>
+              <w:bottom w:w="0" w:type="dxa"/>
+              <w:right w:w="40" w:type="dxa"/>
+            </w:tcMar>
+            <w:vAlign w:val="center"/>
+            <w:hideMark/>
+          </w:tcPr>
+          <w:p>
+            <w:pPr>
+              <w:spacing w:after="0" w:line="240" w:lineRule="auto"/>
+              <w:jc w:val="center"/>
+              <w:rPr>
+                <w:rFonts w:ascii="Times New Roman" w:eastAsia="Times New Roman" w:hAnsi="Times New Roman" w:cs="Times New Roman"/>
+                <w:sz w:val="24"/>
+                <w:szCs w:val="24"/>
+                <w:lang w:eastAsia="pl-PL"/>
+              </w:rPr>
+            </w:pPr>
+            <w:r>
+              <w:rPr>
+                <w:rFonts w:ascii="Calibri" w:eastAsia="Times New Roman" w:hAnsi="Calibri" w:cs="Calibri"/>
+                <w:color w:val="000000"/>
+                <w:lang w:eastAsia="pl-PL"/>
+              </w:rPr>
+              <w:t>Przyspieszają produkcję cukierków na mapie po spotkaniu innego dobrego chłopaka</w:t>
+            </w:r>
           </w:p>
         </w:tc>
       </w:tr>
       <w:tr>
+        <w:trPr>
+          <w:trHeight w:val="1858"/>
+        </w:trPr>
+        <w:tc>
+          <w:tcPr>
+            <w:tcW w:w="0" w:type="auto"/>
+            <w:vMerge/>
+            <w:tcBorders>
+              <w:top w:val="single" w:sz="6" w:space="0" w:color="000000"/>
+              <w:left w:val="single" w:sz="6" w:space="0" w:color="000000"/>
+              <w:bottom w:val="single" w:sz="6" w:space="0" w:color="000000"/>
+              <w:right w:val="single" w:sz="6" w:space="0" w:color="000000"/>
+            </w:tcBorders>
+            <w:vAlign w:val="center"/>
+            <w:hideMark/>
+          </w:tcPr>
+          <w:p>
+            <w:pPr>
+              <w:spacing w:after="0" w:line="240" w:lineRule="auto"/>
+              <w:rPr>
+                <w:rFonts w:ascii="Times New Roman" w:eastAsia="Times New Roman" w:hAnsi="Times New Roman" w:cs="Times New Roman"/>
+                <w:sz w:val="24"/>
+                <w:szCs w:val="24"/>
+                <w:lang w:eastAsia="pl-PL"/>
+              </w:rPr>
+            </w:pPr>
+          </w:p>
+        </w:tc>
+        <w:tc>
+          <w:tcPr>
+            <w:tcW w:w="0" w:type="auto"/>
+            <w:vMerge/>
+            <w:tcBorders>
+              <w:top w:val="single" w:sz="6" w:space="0" w:color="000000"/>
+              <w:left w:val="single" w:sz="6" w:space="0" w:color="000000"/>
+              <w:bottom w:val="single" w:sz="6" w:space="0" w:color="000000"/>
+              <w:right w:val="single" w:sz="6" w:space="0" w:color="000000"/>
+            </w:tcBorders>
+            <w:vAlign w:val="center"/>
+            <w:hideMark/>
+          </w:tcPr>
+          <w:p>
+            <w:pPr>
+              <w:spacing w:after="0" w:line="240" w:lineRule="auto"/>
+              <w:rPr>
+                <w:rFonts w:ascii="Times New Roman" w:eastAsia="Times New Roman" w:hAnsi="Times New Roman" w:cs="Times New Roman"/>
+                <w:sz w:val="24"/>
+                <w:szCs w:val="24"/>
+                <w:lang w:eastAsia="pl-PL"/>
+              </w:rPr>
+            </w:pPr>
+          </w:p>
+        </w:tc>
+        <w:tc>
+          <w:tcPr>
+            <w:tcW w:w="0" w:type="auto"/>
+            <w:vMerge/>
+            <w:tcBorders>
+              <w:top w:val="single" w:sz="6" w:space="0" w:color="000000"/>
+              <w:left w:val="single" w:sz="6" w:space="0" w:color="000000"/>
+              <w:bottom w:val="single" w:sz="6" w:space="0" w:color="000000"/>
+              <w:right w:val="single" w:sz="6" w:space="0" w:color="000000"/>
+            </w:tcBorders>
+            <w:vAlign w:val="center"/>
+            <w:hideMark/>
+          </w:tcPr>
+          <w:p>
+            <w:pPr>
+              <w:spacing w:after="0" w:line="240" w:lineRule="auto"/>
+              <w:rPr>
+                <w:rFonts w:ascii="Times New Roman" w:eastAsia="Times New Roman" w:hAnsi="Times New Roman" w:cs="Times New Roman"/>
+                <w:sz w:val="24"/>
+                <w:szCs w:val="24"/>
+                <w:lang w:eastAsia="pl-PL"/>
+              </w:rPr>
+            </w:pPr>
+          </w:p>
+        </w:tc>
+        <w:tc>
+          <w:tcPr>
+            <w:tcW w:w="0" w:type="auto"/>
+            <w:vMerge/>
+            <w:tcBorders>
+              <w:top w:val="single" w:sz="6" w:space="0" w:color="000000"/>
+              <w:left w:val="single" w:sz="6" w:space="0" w:color="000000"/>
+              <w:bottom w:val="single" w:sz="6" w:space="0" w:color="000000"/>
+              <w:right w:val="single" w:sz="6" w:space="0" w:color="000000"/>
+            </w:tcBorders>
+            <w:vAlign w:val="center"/>
+            <w:hideMark/>
+          </w:tcPr>
+          <w:p>
+            <w:pPr>
+              <w:spacing w:after="0" w:line="240" w:lineRule="auto"/>
+              <w:rPr>
+                <w:rFonts w:ascii="Times New Roman" w:eastAsia="Times New Roman" w:hAnsi="Times New Roman" w:cs="Times New Roman"/>
+                <w:sz w:val="24"/>
+                <w:szCs w:val="24"/>
+                <w:lang w:eastAsia="pl-PL"/>
+              </w:rPr>
+            </w:pPr>
+          </w:p>
+        </w:tc>
+        <w:tc>
+          <w:tcPr>
+            <w:tcW w:w="0" w:type="auto"/>
+            <w:vMerge/>
+            <w:tcBorders>
+              <w:top w:val="single" w:sz="6" w:space="0" w:color="000000"/>
+              <w:left w:val="single" w:sz="6" w:space="0" w:color="000000"/>
+              <w:bottom w:val="single" w:sz="6" w:space="0" w:color="000000"/>
+              <w:right w:val="single" w:sz="6" w:space="0" w:color="000000"/>
+            </w:tcBorders>
+            <w:vAlign w:val="center"/>
+            <w:hideMark/>
+          </w:tcPr>
+          <w:p>
+            <w:pPr>
+              <w:spacing w:after="0" w:line="240" w:lineRule="auto"/>
+              <w:rPr>
+                <w:rFonts w:ascii="Times New Roman" w:eastAsia="Times New Roman" w:hAnsi="Times New Roman" w:cs="Times New Roman"/>
+                <w:sz w:val="24"/>
+                <w:szCs w:val="24"/>
+                <w:lang w:eastAsia="pl-PL"/>
+              </w:rPr>
+            </w:pPr>
+          </w:p>
+        </w:tc>
+        <w:tc>
+          <w:tcPr>
+            <w:tcW w:w="0" w:type="auto"/>
+            <w:vAlign w:val="center"/>
+            <w:hideMark/>
+          </w:tcPr>
+          <w:p>
+            <w:pPr>
+              <w:spacing w:after="0" w:line="240" w:lineRule="auto"/>
+              <w:rPr>
+                <w:rFonts w:ascii="Times New Roman" w:eastAsia="Times New Roman" w:hAnsi="Times New Roman" w:cs="Times New Roman"/>
+                <w:sz w:val="24"/>
+                <w:szCs w:val="24"/>
+                <w:lang w:eastAsia="pl-PL"/>
+              </w:rPr>
+            </w:pPr>
+          </w:p>
+        </w:tc>
+      </w:tr>
+      <w:tr>
+        <w:trPr>
+          <w:trHeight w:val="33"/>
+        </w:trPr>
         <w:tc>
           <w:tcPr>
             <w:tcW w:w="0" w:type="auto"/>
@@ -3592,6 +4697,9 @@
         </w:tc>
       </w:tr>
       <w:tr>
+        <w:trPr>
+          <w:trHeight w:val="89"/>
+        </w:trPr>
         <w:tc>
           <w:tcPr>
             <w:tcW w:w="0" w:type="auto"/>
@@ -3739,7 +4847,7 @@
     </w:tbl>
     <w:p>
       <w:pPr>
-        <w:spacing w:after="0" w:line="240" w:lineRule="auto"/>
+        <w:spacing w:line="240" w:lineRule="auto"/>
         <w:rPr>
           <w:rFonts w:ascii="Times New Roman" w:eastAsia="Times New Roman" w:hAnsi="Times New Roman" w:cs="Times New Roman"/>
           <w:sz w:val="24"/>
@@ -3747,10 +4855,7 @@
           <w:lang w:eastAsia="pl-PL"/>
         </w:rPr>
       </w:pPr>
-    </w:p>
-    <w:p>
-      <w:pPr>
-        <w:spacing w:line="240" w:lineRule="auto"/>
+      <w:r>
         <w:rPr>
           <w:rFonts w:ascii="Calibri" w:eastAsia="Times New Roman" w:hAnsi="Calibri" w:cs="Calibri"/>
           <w:b/>
@@ -3760,28 +4865,7 @@
           <w:szCs w:val="28"/>
           <w:lang w:eastAsia="pl-PL"/>
         </w:rPr>
-      </w:pPr>
-    </w:p>
-    <w:p>
-      <w:pPr>
-        <w:spacing w:line="240" w:lineRule="auto"/>
-        <w:rPr>
-          <w:rFonts w:ascii="Times New Roman" w:eastAsia="Times New Roman" w:hAnsi="Times New Roman" w:cs="Times New Roman"/>
-          <w:sz w:val="24"/>
-          <w:szCs w:val="24"/>
-          <w:lang w:eastAsia="pl-PL"/>
-        </w:rPr>
-      </w:pPr>
-      <w:r>
-        <w:rPr>
-          <w:rFonts w:ascii="Calibri" w:eastAsia="Times New Roman" w:hAnsi="Calibri" w:cs="Calibri"/>
-          <w:b/>
-          <w:bCs/>
-          <w:color w:val="000000"/>
-          <w:sz w:val="28"/>
-          <w:szCs w:val="28"/>
-          <w:lang w:eastAsia="pl-PL"/>
-        </w:rPr>
+        <w:lastRenderedPageBreak/>
         <w:t>Strona wizualna:</w:t>
       </w:r>
     </w:p>
@@ -3789,9 +4873,8 @@
       <w:pPr>
         <w:spacing w:line="240" w:lineRule="auto"/>
         <w:rPr>
-          <w:rFonts w:ascii="Times New Roman" w:eastAsia="Times New Roman" w:hAnsi="Times New Roman" w:cs="Times New Roman"/>
-          <w:sz w:val="24"/>
-          <w:szCs w:val="24"/>
+          <w:rFonts w:ascii="Calibri" w:eastAsia="Times New Roman" w:hAnsi="Calibri" w:cs="Calibri"/>
+          <w:color w:val="000000"/>
           <w:lang w:eastAsia="pl-PL"/>
         </w:rPr>
       </w:pPr>
@@ -3801,241 +4884,7 @@
           <w:color w:val="000000"/>
           <w:lang w:eastAsia="pl-PL"/>
         </w:rPr>
-        <w:t>Ikonki</w:t>
-      </w:r>
-      <w:r>
-        <w:rPr>
-          <w:rFonts w:ascii="Calibri" w:eastAsia="Times New Roman" w:hAnsi="Calibri" w:cs="Calibri"/>
-          <w:color w:val="000000"/>
-          <w:lang w:eastAsia="pl-PL"/>
-        </w:rPr>
-        <w:t>:</w:t>
-      </w:r>
-    </w:p>
-    <w:p>
-      <w:pPr>
-        <w:numPr>
-          <w:ilvl w:val="0"/>
-          <w:numId w:val="7"/>
-        </w:numPr>
-        <w:spacing w:after="0" w:line="240" w:lineRule="auto"/>
-        <w:ind w:left="1440"/>
-        <w:textAlignment w:val="baseline"/>
-        <w:rPr>
-          <w:rFonts w:ascii="Calibri" w:eastAsia="Times New Roman" w:hAnsi="Calibri" w:cs="Calibri"/>
-          <w:color w:val="000000"/>
-          <w:lang w:eastAsia="pl-PL"/>
-        </w:rPr>
-      </w:pPr>
-      <w:r>
-        <w:rPr>
-          <w:rFonts w:ascii="Calibri" w:eastAsia="Times New Roman" w:hAnsi="Calibri" w:cs="Calibri"/>
-          <w:color w:val="000000"/>
-          <w:lang w:eastAsia="pl-PL"/>
-        </w:rPr>
-        <w:t>Opony - opona po prostu</w:t>
-      </w:r>
-    </w:p>
-    <w:p>
-      <w:pPr>
-        <w:numPr>
-          <w:ilvl w:val="0"/>
-          <w:numId w:val="7"/>
-        </w:numPr>
-        <w:spacing w:after="0" w:line="240" w:lineRule="auto"/>
-        <w:ind w:left="1440"/>
-        <w:textAlignment w:val="baseline"/>
-        <w:rPr>
-          <w:rFonts w:ascii="Calibri" w:eastAsia="Times New Roman" w:hAnsi="Calibri" w:cs="Calibri"/>
-          <w:color w:val="000000"/>
-          <w:lang w:eastAsia="pl-PL"/>
-        </w:rPr>
-      </w:pPr>
-      <w:r>
-        <w:rPr>
-          <w:rFonts w:ascii="Calibri" w:eastAsia="Times New Roman" w:hAnsi="Calibri" w:cs="Calibri"/>
-          <w:color w:val="000000"/>
-          <w:lang w:eastAsia="pl-PL"/>
-        </w:rPr>
-        <w:t>Kanistry - kanister</w:t>
-      </w:r>
-    </w:p>
-    <w:p>
-      <w:pPr>
-        <w:numPr>
-          <w:ilvl w:val="0"/>
-          <w:numId w:val="7"/>
-        </w:numPr>
-        <w:spacing w:after="0" w:line="240" w:lineRule="auto"/>
-        <w:ind w:left="1440"/>
-        <w:textAlignment w:val="baseline"/>
-        <w:rPr>
-          <w:rFonts w:ascii="Calibri" w:eastAsia="Times New Roman" w:hAnsi="Calibri" w:cs="Calibri"/>
-          <w:color w:val="000000"/>
-          <w:lang w:eastAsia="pl-PL"/>
-        </w:rPr>
-      </w:pPr>
-      <w:r>
-        <w:rPr>
-          <w:rFonts w:ascii="Calibri" w:eastAsia="Times New Roman" w:hAnsi="Calibri" w:cs="Calibri"/>
-          <w:color w:val="000000"/>
-          <w:lang w:eastAsia="pl-PL"/>
-        </w:rPr>
-        <w:t>Bułki - jakaś kajzerka czy coś</w:t>
-      </w:r>
-    </w:p>
-    <w:p>
-      <w:pPr>
-        <w:numPr>
-          <w:ilvl w:val="0"/>
-          <w:numId w:val="7"/>
-        </w:numPr>
-        <w:spacing w:after="0" w:line="240" w:lineRule="auto"/>
-        <w:ind w:left="1440"/>
-        <w:textAlignment w:val="baseline"/>
-        <w:rPr>
-          <w:rFonts w:ascii="Calibri" w:eastAsia="Times New Roman" w:hAnsi="Calibri" w:cs="Calibri"/>
-          <w:color w:val="000000"/>
-          <w:lang w:eastAsia="pl-PL"/>
-        </w:rPr>
-      </w:pPr>
-      <w:r>
-        <w:rPr>
-          <w:rFonts w:ascii="Calibri" w:eastAsia="Times New Roman" w:hAnsi="Calibri" w:cs="Calibri"/>
-          <w:color w:val="000000"/>
-          <w:lang w:eastAsia="pl-PL"/>
-        </w:rPr>
-        <w:t>C</w:t>
-      </w:r>
-      <w:r>
-        <w:rPr>
-          <w:rFonts w:ascii="Calibri" w:eastAsia="Times New Roman" w:hAnsi="Calibri" w:cs="Calibri"/>
-          <w:color w:val="000000"/>
-          <w:lang w:eastAsia="pl-PL"/>
-        </w:rPr>
-        <w:t>ukier</w:t>
-      </w:r>
-      <w:r>
-        <w:rPr>
-          <w:rFonts w:ascii="Calibri" w:eastAsia="Times New Roman" w:hAnsi="Calibri" w:cs="Calibri"/>
-          <w:color w:val="000000"/>
-          <w:lang w:eastAsia="pl-PL"/>
-        </w:rPr>
-        <w:t>ki</w:t>
-      </w:r>
-      <w:r>
-        <w:rPr>
-          <w:rFonts w:ascii="Calibri" w:eastAsia="Times New Roman" w:hAnsi="Calibri" w:cs="Calibri"/>
-          <w:color w:val="000000"/>
-          <w:lang w:eastAsia="pl-PL"/>
-        </w:rPr>
-        <w:t xml:space="preserve"> - cukierek</w:t>
-      </w:r>
-    </w:p>
-    <w:p>
-      <w:pPr>
-        <w:numPr>
-          <w:ilvl w:val="0"/>
-          <w:numId w:val="7"/>
-        </w:numPr>
-        <w:spacing w:after="0" w:line="240" w:lineRule="auto"/>
-        <w:ind w:left="1440"/>
-        <w:textAlignment w:val="baseline"/>
-        <w:rPr>
-          <w:rFonts w:ascii="Calibri" w:eastAsia="Times New Roman" w:hAnsi="Calibri" w:cs="Calibri"/>
-          <w:color w:val="000000"/>
-          <w:lang w:eastAsia="pl-PL"/>
-        </w:rPr>
-      </w:pPr>
-      <w:r>
-        <w:rPr>
-          <w:rFonts w:ascii="Calibri" w:eastAsia="Times New Roman" w:hAnsi="Calibri" w:cs="Calibri"/>
-          <w:color w:val="000000"/>
-          <w:lang w:eastAsia="pl-PL"/>
-        </w:rPr>
-        <w:t>Fotoradary - fotoradar</w:t>
-      </w:r>
-    </w:p>
-    <w:p>
-      <w:pPr>
-        <w:numPr>
-          <w:ilvl w:val="0"/>
-          <w:numId w:val="7"/>
-        </w:numPr>
-        <w:spacing w:after="0" w:line="240" w:lineRule="auto"/>
-        <w:ind w:left="1440"/>
-        <w:textAlignment w:val="baseline"/>
-        <w:rPr>
-          <w:rFonts w:ascii="Calibri" w:eastAsia="Times New Roman" w:hAnsi="Calibri" w:cs="Calibri"/>
-          <w:color w:val="000000"/>
-          <w:lang w:eastAsia="pl-PL"/>
-        </w:rPr>
-      </w:pPr>
-      <w:proofErr w:type="spellStart"/>
-      <w:r>
-        <w:rPr>
-          <w:rFonts w:ascii="Calibri" w:eastAsia="Times New Roman" w:hAnsi="Calibri" w:cs="Calibri"/>
-          <w:color w:val="000000"/>
-          <w:lang w:eastAsia="pl-PL"/>
-        </w:rPr>
-        <w:t>Drifterzy</w:t>
-      </w:r>
-      <w:proofErr w:type="spellEnd"/>
-      <w:r>
-        <w:rPr>
-          <w:rFonts w:ascii="Calibri" w:eastAsia="Times New Roman" w:hAnsi="Calibri" w:cs="Calibri"/>
-          <w:color w:val="000000"/>
-          <w:lang w:eastAsia="pl-PL"/>
-        </w:rPr>
-        <w:t xml:space="preserve"> - auto z dymem z opon z tyłu</w:t>
-      </w:r>
-    </w:p>
-    <w:p>
-      <w:pPr>
-        <w:numPr>
-          <w:ilvl w:val="0"/>
-          <w:numId w:val="7"/>
-        </w:numPr>
-        <w:spacing w:after="0" w:line="240" w:lineRule="auto"/>
-        <w:ind w:left="1440"/>
-        <w:textAlignment w:val="baseline"/>
-        <w:rPr>
-          <w:rFonts w:ascii="Calibri" w:eastAsia="Times New Roman" w:hAnsi="Calibri" w:cs="Calibri"/>
-          <w:color w:val="000000"/>
-          <w:lang w:eastAsia="pl-PL"/>
-        </w:rPr>
-      </w:pPr>
-      <w:r>
-        <w:rPr>
-          <w:rFonts w:ascii="Calibri" w:eastAsia="Times New Roman" w:hAnsi="Calibri" w:cs="Calibri"/>
-          <w:color w:val="000000"/>
-          <w:lang w:eastAsia="pl-PL"/>
-        </w:rPr>
-        <w:t>Zwykli kierowcy - zwykłe auto</w:t>
-      </w:r>
-    </w:p>
-    <w:p>
-      <w:pPr>
-        <w:numPr>
-          <w:ilvl w:val="0"/>
-          <w:numId w:val="7"/>
-        </w:numPr>
-        <w:spacing w:after="0" w:line="240" w:lineRule="auto"/>
-        <w:ind w:left="1440"/>
-        <w:textAlignment w:val="baseline"/>
-        <w:rPr>
-          <w:rFonts w:ascii="Calibri" w:eastAsia="Times New Roman" w:hAnsi="Calibri" w:cs="Calibri"/>
-          <w:color w:val="000000"/>
-          <w:lang w:eastAsia="pl-PL"/>
-        </w:rPr>
-      </w:pPr>
-      <w:r>
-        <w:rPr>
-          <w:rFonts w:ascii="Calibri" w:eastAsia="Times New Roman" w:hAnsi="Calibri" w:cs="Calibri"/>
-          <w:color w:val="000000"/>
-          <w:lang w:eastAsia="pl-PL"/>
-        </w:rPr>
-        <w:t>Dobre chłopaki - (?)</w:t>
+        <w:t>Kolory:</w:t>
       </w:r>
     </w:p>
     <w:p>
@@ -4059,7 +4908,199 @@
           <w:color w:val="000000"/>
           <w:lang w:eastAsia="pl-PL"/>
         </w:rPr>
-        <w:t>Policjanci - odznaka policyjna</w:t>
+        <w:t>Puste pole – jasny szary</w:t>
+      </w:r>
+    </w:p>
+    <w:p>
+      <w:pPr>
+        <w:numPr>
+          <w:ilvl w:val="0"/>
+          <w:numId w:val="7"/>
+        </w:numPr>
+        <w:spacing w:line="240" w:lineRule="auto"/>
+        <w:ind w:left="1440"/>
+        <w:textAlignment w:val="baseline"/>
+        <w:rPr>
+          <w:rFonts w:ascii="Calibri" w:eastAsia="Times New Roman" w:hAnsi="Calibri" w:cs="Calibri"/>
+          <w:color w:val="000000"/>
+          <w:lang w:eastAsia="pl-PL"/>
+        </w:rPr>
+      </w:pPr>
+      <w:r>
+        <w:rPr>
+          <w:rFonts w:ascii="Calibri" w:eastAsia="Times New Roman" w:hAnsi="Calibri" w:cs="Calibri"/>
+          <w:color w:val="000000"/>
+          <w:lang w:eastAsia="pl-PL"/>
+        </w:rPr>
+        <w:t>Zwykły kierowca – jasny niebieski</w:t>
+      </w:r>
+    </w:p>
+    <w:p>
+      <w:pPr>
+        <w:numPr>
+          <w:ilvl w:val="0"/>
+          <w:numId w:val="7"/>
+        </w:numPr>
+        <w:spacing w:line="240" w:lineRule="auto"/>
+        <w:ind w:left="1440"/>
+        <w:textAlignment w:val="baseline"/>
+        <w:rPr>
+          <w:rFonts w:ascii="Calibri" w:eastAsia="Times New Roman" w:hAnsi="Calibri" w:cs="Calibri"/>
+          <w:color w:val="000000"/>
+          <w:lang w:eastAsia="pl-PL"/>
+        </w:rPr>
+      </w:pPr>
+      <w:r>
+        <w:rPr>
+          <w:rFonts w:ascii="Calibri" w:eastAsia="Times New Roman" w:hAnsi="Calibri" w:cs="Calibri"/>
+          <w:color w:val="000000"/>
+          <w:lang w:eastAsia="pl-PL"/>
+        </w:rPr>
+        <w:t>Drifter – czarny</w:t>
+      </w:r>
+    </w:p>
+    <w:p>
+      <w:pPr>
+        <w:numPr>
+          <w:ilvl w:val="0"/>
+          <w:numId w:val="7"/>
+        </w:numPr>
+        <w:spacing w:line="240" w:lineRule="auto"/>
+        <w:ind w:left="1440"/>
+        <w:textAlignment w:val="baseline"/>
+        <w:rPr>
+          <w:rFonts w:ascii="Calibri" w:eastAsia="Times New Roman" w:hAnsi="Calibri" w:cs="Calibri"/>
+          <w:color w:val="000000"/>
+          <w:lang w:eastAsia="pl-PL"/>
+        </w:rPr>
+      </w:pPr>
+      <w:r>
+        <w:rPr>
+          <w:rFonts w:ascii="Calibri" w:eastAsia="Times New Roman" w:hAnsi="Calibri" w:cs="Calibri"/>
+          <w:color w:val="000000"/>
+          <w:lang w:eastAsia="pl-PL"/>
+        </w:rPr>
+        <w:t>Dobry chłopak – zielony</w:t>
+      </w:r>
+    </w:p>
+    <w:p>
+      <w:pPr>
+        <w:numPr>
+          <w:ilvl w:val="0"/>
+          <w:numId w:val="7"/>
+        </w:numPr>
+        <w:spacing w:line="240" w:lineRule="auto"/>
+        <w:ind w:left="1440"/>
+        <w:textAlignment w:val="baseline"/>
+        <w:rPr>
+          <w:rFonts w:ascii="Calibri" w:eastAsia="Times New Roman" w:hAnsi="Calibri" w:cs="Calibri"/>
+          <w:color w:val="000000"/>
+          <w:lang w:eastAsia="pl-PL"/>
+        </w:rPr>
+      </w:pPr>
+      <w:r>
+        <w:rPr>
+          <w:rFonts w:ascii="Calibri" w:eastAsia="Times New Roman" w:hAnsi="Calibri" w:cs="Calibri"/>
+          <w:color w:val="000000"/>
+          <w:lang w:eastAsia="pl-PL"/>
+        </w:rPr>
+        <w:t>Policja – niebieski</w:t>
+      </w:r>
+    </w:p>
+    <w:p>
+      <w:pPr>
+        <w:numPr>
+          <w:ilvl w:val="0"/>
+          <w:numId w:val="7"/>
+        </w:numPr>
+        <w:spacing w:line="240" w:lineRule="auto"/>
+        <w:ind w:left="1440"/>
+        <w:textAlignment w:val="baseline"/>
+        <w:rPr>
+          <w:rFonts w:ascii="Calibri" w:eastAsia="Times New Roman" w:hAnsi="Calibri" w:cs="Calibri"/>
+          <w:color w:val="000000"/>
+          <w:lang w:eastAsia="pl-PL"/>
+        </w:rPr>
+      </w:pPr>
+      <w:r>
+        <w:rPr>
+          <w:rFonts w:ascii="Calibri" w:eastAsia="Times New Roman" w:hAnsi="Calibri" w:cs="Calibri"/>
+          <w:color w:val="000000"/>
+          <w:lang w:eastAsia="pl-PL"/>
+        </w:rPr>
+        <w:t>Kanister – czerwony</w:t>
+      </w:r>
+    </w:p>
+    <w:p>
+      <w:pPr>
+        <w:numPr>
+          <w:ilvl w:val="0"/>
+          <w:numId w:val="7"/>
+        </w:numPr>
+        <w:spacing w:line="240" w:lineRule="auto"/>
+        <w:ind w:left="1440"/>
+        <w:textAlignment w:val="baseline"/>
+        <w:rPr>
+          <w:rFonts w:ascii="Calibri" w:eastAsia="Times New Roman" w:hAnsi="Calibri" w:cs="Calibri"/>
+          <w:color w:val="000000"/>
+          <w:lang w:eastAsia="pl-PL"/>
+        </w:rPr>
+      </w:pPr>
+      <w:r>
+        <w:rPr>
+          <w:rFonts w:ascii="Calibri" w:eastAsia="Times New Roman" w:hAnsi="Calibri" w:cs="Calibri"/>
+          <w:color w:val="000000"/>
+          <w:lang w:eastAsia="pl-PL"/>
+        </w:rPr>
+        <w:t>Fotoradar – różowy</w:t>
+      </w:r>
+    </w:p>
+    <w:p>
+      <w:pPr>
+        <w:numPr>
+          <w:ilvl w:val="0"/>
+          <w:numId w:val="7"/>
+        </w:numPr>
+        <w:spacing w:line="240" w:lineRule="auto"/>
+        <w:ind w:left="1440"/>
+        <w:textAlignment w:val="baseline"/>
+        <w:rPr>
+          <w:rFonts w:ascii="Calibri" w:eastAsia="Times New Roman" w:hAnsi="Calibri" w:cs="Calibri"/>
+          <w:color w:val="000000"/>
+          <w:lang w:eastAsia="pl-PL"/>
+        </w:rPr>
+      </w:pPr>
+      <w:r>
+        <w:rPr>
+          <w:rFonts w:ascii="Calibri" w:eastAsia="Times New Roman" w:hAnsi="Calibri" w:cs="Calibri"/>
+          <w:color w:val="000000"/>
+          <w:lang w:eastAsia="pl-PL"/>
+        </w:rPr>
+        <w:t>Cukierek – żółty</w:t>
+      </w:r>
+    </w:p>
+    <w:p>
+      <w:pPr>
+        <w:numPr>
+          <w:ilvl w:val="0"/>
+          <w:numId w:val="7"/>
+        </w:numPr>
+        <w:spacing w:line="240" w:lineRule="auto"/>
+        <w:ind w:left="1440"/>
+        <w:textAlignment w:val="baseline"/>
+        <w:rPr>
+          <w:rFonts w:ascii="Calibri" w:eastAsia="Times New Roman" w:hAnsi="Calibri" w:cs="Calibri"/>
+          <w:color w:val="000000"/>
+          <w:lang w:eastAsia="pl-PL"/>
+        </w:rPr>
+      </w:pPr>
+      <w:r>
+        <w:rPr>
+          <w:rFonts w:ascii="Calibri" w:eastAsia="Times New Roman" w:hAnsi="Calibri" w:cs="Calibri"/>
+          <w:color w:val="000000"/>
+          <w:lang w:eastAsia="pl-PL"/>
+        </w:rPr>
+        <w:t>Opony – ciemny szary</w:t>
       </w:r>
     </w:p>
     <w:sectPr>
@@ -4865,6 +5906,119 @@
     </w:lvl>
   </w:abstractNum>
   <w:abstractNum w:abstractNumId="6" w15:restartNumberingAfterBreak="0">
+    <w:nsid w:val="6E8B1119"/>
+    <w:multiLevelType w:val="hybridMultilevel"/>
+    <w:tmpl w:val="32FC69DE"/>
+    <w:lvl w:ilvl="0" w:tplc="04150001">
+      <w:start w:val="1"/>
+      <w:numFmt w:val="bullet"/>
+      <w:lvlText w:val=""/>
+      <w:lvlJc w:val="left"/>
+      <w:pPr>
+        <w:ind w:left="720" w:hanging="360"/>
+      </w:pPr>
+      <w:rPr>
+        <w:rFonts w:ascii="Symbol" w:hAnsi="Symbol" w:hint="default"/>
+      </w:rPr>
+    </w:lvl>
+    <w:lvl w:ilvl="1" w:tplc="04150003" w:tentative="1">
+      <w:start w:val="1"/>
+      <w:numFmt w:val="bullet"/>
+      <w:lvlText w:val="o"/>
+      <w:lvlJc w:val="left"/>
+      <w:pPr>
+        <w:ind w:left="1440" w:hanging="360"/>
+      </w:pPr>
+      <w:rPr>
+        <w:rFonts w:ascii="Courier New" w:hAnsi="Courier New" w:cs="Courier New" w:hint="default"/>
+      </w:rPr>
+    </w:lvl>
+    <w:lvl w:ilvl="2" w:tplc="04150005" w:tentative="1">
+      <w:start w:val="1"/>
+      <w:numFmt w:val="bullet"/>
+      <w:lvlText w:val=""/>
+      <w:lvlJc w:val="left"/>
+      <w:pPr>
+        <w:ind w:left="2160" w:hanging="360"/>
+      </w:pPr>
+      <w:rPr>
+        <w:rFonts w:ascii="Wingdings" w:hAnsi="Wingdings" w:hint="default"/>
+      </w:rPr>
+    </w:lvl>
+    <w:lvl w:ilvl="3" w:tplc="04150001" w:tentative="1">
+      <w:start w:val="1"/>
+      <w:numFmt w:val="bullet"/>
+      <w:lvlText w:val=""/>
+      <w:lvlJc w:val="left"/>
+      <w:pPr>
+        <w:ind w:left="2880" w:hanging="360"/>
+      </w:pPr>
+      <w:rPr>
+        <w:rFonts w:ascii="Symbol" w:hAnsi="Symbol" w:hint="default"/>
+      </w:rPr>
+    </w:lvl>
+    <w:lvl w:ilvl="4" w:tplc="04150003" w:tentative="1">
+      <w:start w:val="1"/>
+      <w:numFmt w:val="bullet"/>
+      <w:lvlText w:val="o"/>
+      <w:lvlJc w:val="left"/>
+      <w:pPr>
+        <w:ind w:left="3600" w:hanging="360"/>
+      </w:pPr>
+      <w:rPr>
+        <w:rFonts w:ascii="Courier New" w:hAnsi="Courier New" w:cs="Courier New" w:hint="default"/>
+      </w:rPr>
+    </w:lvl>
+    <w:lvl w:ilvl="5" w:tplc="04150005" w:tentative="1">
+      <w:start w:val="1"/>
+      <w:numFmt w:val="bullet"/>
+      <w:lvlText w:val=""/>
+      <w:lvlJc w:val="left"/>
+      <w:pPr>
+        <w:ind w:left="4320" w:hanging="360"/>
+      </w:pPr>
+      <w:rPr>
+        <w:rFonts w:ascii="Wingdings" w:hAnsi="Wingdings" w:hint="default"/>
+      </w:rPr>
+    </w:lvl>
+    <w:lvl w:ilvl="6" w:tplc="04150001" w:tentative="1">
+      <w:start w:val="1"/>
+      <w:numFmt w:val="bullet"/>
+      <w:lvlText w:val=""/>
+      <w:lvlJc w:val="left"/>
+      <w:pPr>
+        <w:ind w:left="5040" w:hanging="360"/>
+      </w:pPr>
+      <w:rPr>
+        <w:rFonts w:ascii="Symbol" w:hAnsi="Symbol" w:hint="default"/>
+      </w:rPr>
+    </w:lvl>
+    <w:lvl w:ilvl="7" w:tplc="04150003" w:tentative="1">
+      <w:start w:val="1"/>
+      <w:numFmt w:val="bullet"/>
+      <w:lvlText w:val="o"/>
+      <w:lvlJc w:val="left"/>
+      <w:pPr>
+        <w:ind w:left="5760" w:hanging="360"/>
+      </w:pPr>
+      <w:rPr>
+        <w:rFonts w:ascii="Courier New" w:hAnsi="Courier New" w:cs="Courier New" w:hint="default"/>
+      </w:rPr>
+    </w:lvl>
+    <w:lvl w:ilvl="8" w:tplc="04150005" w:tentative="1">
+      <w:start w:val="1"/>
+      <w:numFmt w:val="bullet"/>
+      <w:lvlText w:val=""/>
+      <w:lvlJc w:val="left"/>
+      <w:pPr>
+        <w:ind w:left="6480" w:hanging="360"/>
+      </w:pPr>
+      <w:rPr>
+        <w:rFonts w:ascii="Wingdings" w:hAnsi="Wingdings" w:hint="default"/>
+      </w:rPr>
+    </w:lvl>
+  </w:abstractNum>
+  <w:abstractNum w:abstractNumId="7" w15:restartNumberingAfterBreak="0">
     <w:nsid w:val="738D3FAB"/>
     <w:multiLevelType w:val="hybridMultilevel"/>
     <w:tmpl w:val="8EBADD40"/>
@@ -4981,7 +6135,7 @@
     <w:abstractNumId w:val="5"/>
   </w:num>
   <w:num w:numId="2" w16cid:durableId="1625886956">
-    <w:abstractNumId w:val="6"/>
+    <w:abstractNumId w:val="7"/>
   </w:num>
   <w:num w:numId="3" w16cid:durableId="922765437">
     <w:abstractNumId w:val="2"/>
@@ -4997,6 +6151,9 @@
   </w:num>
   <w:num w:numId="7" w16cid:durableId="1827698248">
     <w:abstractNumId w:val="1"/>
+  </w:num>
+  <w:num w:numId="8" w16cid:durableId="67651738">
+    <w:abstractNumId w:val="6"/>
   </w:num>
 </w:numbering>
 </file>

</xml_diff>